<commit_message>
from "functional" to "chronological"
</commit_message>
<xml_diff>
--- a/Prateek Rastogi.docx
+++ b/Prateek Rastogi.docx
@@ -56,6 +56,34 @@
       </w:hyperlink>
     </w:p>
     <w:p>
+      <w:pPr>
+        <w:pStyle w:val="Heading1"/>
+      </w:pPr>
+      <w:sdt>
+        <w:sdtPr>
+          <w:id w:val="1370333381"/>
+          <w:placeholder>
+            <w:docPart w:val="260FCCDB8598A54E9130B22ED1B8671C"/>
+          </w:placeholder>
+          <w:temporary/>
+          <w:showingPlcHdr/>
+          <w15:appearance w15:val="hidden"/>
+        </w:sdtPr>
+        <w:sdtContent>
+          <w:r>
+            <w:t>Experience</w:t>
+          </w:r>
+        </w:sdtContent>
+      </w:sdt>
+    </w:p>
+    <w:p>
+      <w:pPr>
+        <w:spacing w:line="168" w:lineRule="auto"/>
+        <w:rPr>
+          <w:sz w:val="10"/>
+          <w:szCs w:val="12"/>
+        </w:rPr>
+      </w:pPr>
       <w:r>
         <w:rPr>
           <w:noProof/>
@@ -65,10 +93,10 @@
         <mc:AlternateContent>
           <mc:Choice Requires="wps">
             <w:drawing>
-              <wp:inline distT="0" distB="0" distL="0" distR="0" wp14:anchorId="3F0F28D1" wp14:editId="6A4AEB19">
+              <wp:inline distT="0" distB="0" distL="0" distR="0" wp14:anchorId="595975B0" wp14:editId="5804CAE3">
                 <wp:extent cx="5943600" cy="0"/>
-                <wp:effectExtent l="0" t="0" r="12700" b="12700"/>
-                <wp:docPr id="1026696317" name="Straight Connector 1">
+                <wp:effectExtent l="0" t="0" r="0" b="0"/>
+                <wp:docPr id="1134843665" name="Straight Connector 1">
                   <a:extLst xmlns:a="http://schemas.openxmlformats.org/drawingml/2006/main">
                     <a:ext uri="{C183D7F6-B498-43B3-948B-1728B52AA6E4}">
                       <adec:decorative xmlns:adec="http://schemas.microsoft.com/office/drawing/2017/decorative" val="1"/>
@@ -117,13 +145,730 @@
           </mc:Choice>
           <mc:Fallback>
             <w:pict>
-              <v:line w14:anchorId="4AEB8828" id="Straight Connector 1" o:spid="_x0000_s1026" alt="&quot;&quot;" style="visibility:visible;mso-wrap-style:square;mso-left-percent:-10001;mso-top-percent:-10001;mso-position-horizontal:absolute;mso-position-horizontal-relative:char;mso-position-vertical:absolute;mso-position-vertical-relative:line;mso-left-percent:-10001;mso-top-percent:-10001" from="0,0" to="468pt,0" o:gfxdata="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" strokecolor="black [3213]" strokeweight="1pt">
+              <v:line w14:anchorId="506CB0C2" id="Straight Connector 1" o:spid="_x0000_s1026" alt="&quot;&quot;" style="visibility:visible;mso-wrap-style:square;mso-left-percent:-10001;mso-top-percent:-10001;mso-position-horizontal:absolute;mso-position-horizontal-relative:char;mso-position-vertical:absolute;mso-position-vertical-relative:line;mso-left-percent:-10001;mso-top-percent:-10001" from="0,0" to="468pt,0" o:gfxdata="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" strokecolor="black [3213]" strokeweight="1pt">
                 <v:stroke joinstyle="miter"/>
                 <w10:anchorlock/>
               </v:line>
             </w:pict>
           </mc:Fallback>
         </mc:AlternateContent>
+      </w:r>
+    </w:p>
+    <w:p>
+      <w:pPr>
+        <w:pStyle w:val="Heading2"/>
+      </w:pPr>
+      <w:r>
+        <w:t>IVY IT | WFH, United Kingdom | CIO</w:t>
+      </w:r>
+      <w:r>
+        <w:tab/>
+        <w:t>Apr’24-Now</w:t>
+      </w:r>
+    </w:p>
+    <w:p>
+      <w:pPr>
+        <w:pStyle w:val="ListBullet"/>
+      </w:pPr>
+      <w:r>
+        <w:rPr>
+          <w:i/>
+          <w:iCs/>
+        </w:rPr>
+        <w:t xml:space="preserve">Handling </w:t>
+      </w:r>
+      <w:r>
+        <w:t>17-20</w:t>
+      </w:r>
+      <w:r>
+        <w:t xml:space="preserve"> individual developers under direct reporting for </w:t>
+      </w:r>
+      <w:r>
+        <w:t>2</w:t>
+      </w:r>
+      <w:r>
+        <w:t xml:space="preserve"> projects </w:t>
+      </w:r>
+    </w:p>
+    <w:p>
+      <w:pPr>
+        <w:pStyle w:val="ListBullet"/>
+      </w:pPr>
+      <w:r>
+        <w:rPr>
+          <w:i/>
+          <w:iCs/>
+        </w:rPr>
+        <w:t>Building</w:t>
+      </w:r>
+      <w:r>
+        <w:t xml:space="preserve"> </w:t>
+      </w:r>
+      <w:proofErr w:type="spellStart"/>
+      <w:r>
+        <w:t>vFulfill</w:t>
+      </w:r>
+      <w:proofErr w:type="spellEnd"/>
+      <w:r>
+        <w:t>,</w:t>
+      </w:r>
+      <w:r>
+        <w:t xml:space="preserve"> </w:t>
+      </w:r>
+      <w:r>
+        <w:t xml:space="preserve">a </w:t>
+      </w:r>
+      <w:proofErr w:type="spellStart"/>
+      <w:r>
+        <w:t>dropshipping</w:t>
+      </w:r>
+      <w:proofErr w:type="spellEnd"/>
+      <w:r>
+        <w:t xml:space="preserve"> platform with GMV</w:t>
+      </w:r>
+      <w:r>
+        <w:t xml:space="preserve"> </w:t>
+      </w:r>
+      <w:r>
+        <w:t>13M+ USD</w:t>
+      </w:r>
+    </w:p>
+    <w:p>
+      <w:pPr>
+        <w:pStyle w:val="ListBullet"/>
+      </w:pPr>
+      <w:r>
+        <w:rPr>
+          <w:i/>
+          <w:iCs/>
+        </w:rPr>
+        <w:t>Making</w:t>
+      </w:r>
+      <w:r>
+        <w:rPr>
+          <w:i/>
+          <w:iCs/>
+        </w:rPr>
+        <w:t xml:space="preserve"> </w:t>
+      </w:r>
+      <w:proofErr w:type="spellStart"/>
+      <w:r>
+        <w:rPr>
+          <w:i/>
+          <w:iCs/>
+        </w:rPr>
+        <w:t>A</w:t>
+      </w:r>
+      <w:r>
+        <w:rPr>
+          <w:i/>
+          <w:iCs/>
+        </w:rPr>
+        <w:t>dventr</w:t>
+      </w:r>
+      <w:proofErr w:type="spellEnd"/>
+      <w:r>
+        <w:rPr>
+          <w:i/>
+          <w:iCs/>
+        </w:rPr>
+        <w:t>,</w:t>
+      </w:r>
+      <w:r>
+        <w:rPr>
+          <w:i/>
+          <w:iCs/>
+        </w:rPr>
+        <w:t xml:space="preserve"> an </w:t>
+      </w:r>
+      <w:r>
+        <w:t>interactive streaming tool delivering smart videos</w:t>
+      </w:r>
+    </w:p>
+    <w:p>
+      <w:pPr>
+        <w:pStyle w:val="ListBullet"/>
+        <w:numPr>
+          <w:ilvl w:val="0"/>
+          <w:numId w:val="0"/>
+        </w:numPr>
+        <w:ind w:left="288"/>
+      </w:pPr>
+    </w:p>
+    <w:p>
+      <w:pPr>
+        <w:pStyle w:val="Heading2"/>
+      </w:pPr>
+      <w:r>
+        <w:t>INDORAMA | Fergana, Uzbekistan | Expert- Digitization &amp; IT</w:t>
+      </w:r>
+      <w:r>
+        <w:tab/>
+        <w:t>Nov’23-Mar’24</w:t>
+      </w:r>
+    </w:p>
+    <w:p>
+      <w:pPr>
+        <w:pStyle w:val="ListBullet"/>
+      </w:pPr>
+      <w:r>
+        <w:rPr>
+          <w:i/>
+          <w:iCs/>
+        </w:rPr>
+        <w:t>Counseled</w:t>
+      </w:r>
+      <w:r>
+        <w:t xml:space="preserve"> A team of 10-12 IT specialists</w:t>
+      </w:r>
+      <w:r>
+        <w:t xml:space="preserve">, leading routine </w:t>
+      </w:r>
+      <w:proofErr w:type="spellStart"/>
+      <w:r>
+        <w:t>ITOps</w:t>
+      </w:r>
+      <w:proofErr w:type="spellEnd"/>
+      <w:r>
+        <w:t xml:space="preserve"> </w:t>
+      </w:r>
+      <w:r>
+        <w:t>in a chemical plant</w:t>
+      </w:r>
+    </w:p>
+    <w:p>
+      <w:pPr>
+        <w:pStyle w:val="ListBullet"/>
+      </w:pPr>
+      <w:r>
+        <w:rPr>
+          <w:i/>
+          <w:iCs/>
+        </w:rPr>
+        <w:t>Rolled</w:t>
+      </w:r>
+      <w:r>
+        <w:t xml:space="preserve"> SAP S4/HANA deployment at </w:t>
+      </w:r>
+      <w:r>
+        <w:t>JSC</w:t>
+      </w:r>
+      <w:r>
+        <w:t xml:space="preserve"> </w:t>
+      </w:r>
+      <w:r>
+        <w:t>«</w:t>
+      </w:r>
+      <w:proofErr w:type="spellStart"/>
+      <w:r>
+        <w:t>Farg'onaazot</w:t>
+      </w:r>
+      <w:proofErr w:type="spellEnd"/>
+      <w:r>
+        <w:t>»</w:t>
+      </w:r>
+      <w:r>
+        <w:t>, partnering EY</w:t>
+      </w:r>
+    </w:p>
+    <w:p>
+      <w:pPr>
+        <w:pStyle w:val="ListBullet"/>
+      </w:pPr>
+      <w:r>
+        <w:rPr>
+          <w:i/>
+          <w:iCs/>
+        </w:rPr>
+        <w:t>Oversaw</w:t>
+      </w:r>
+      <w:r>
+        <w:t xml:space="preserve"> </w:t>
+      </w:r>
+      <w:proofErr w:type="spellStart"/>
+      <w:r>
+        <w:t>Farmgrow</w:t>
+      </w:r>
+      <w:proofErr w:type="spellEnd"/>
+      <w:r>
+        <w:t>, an app connecting farmers of Eurasia region</w:t>
+      </w:r>
+    </w:p>
+    <w:p>
+      <w:pPr>
+        <w:pStyle w:val="ListBullet"/>
+        <w:numPr>
+          <w:ilvl w:val="0"/>
+          <w:numId w:val="0"/>
+        </w:numPr>
+        <w:ind w:left="288"/>
+      </w:pPr>
+      <w:r>
+        <w:t xml:space="preserve"> </w:t>
+      </w:r>
+    </w:p>
+    <w:p>
+      <w:pPr>
+        <w:pStyle w:val="Heading2"/>
+      </w:pPr>
+      <w:r>
+        <w:t>FEMZRD | Remote, United States | Consultant</w:t>
+      </w:r>
+      <w:r>
+        <w:tab/>
+        <w:t>Mar’19-Oct’23</w:t>
+      </w:r>
+    </w:p>
+    <w:p>
+      <w:pPr>
+        <w:pStyle w:val="ListBullet"/>
+      </w:pPr>
+      <w:r>
+        <w:rPr>
+          <w:i/>
+          <w:iCs/>
+        </w:rPr>
+        <w:t>Manag</w:t>
+      </w:r>
+      <w:r>
+        <w:rPr>
+          <w:i/>
+          <w:iCs/>
+        </w:rPr>
+        <w:t>ed</w:t>
+      </w:r>
+      <w:r>
+        <w:t xml:space="preserve"> 2-3 teams of total 20-30 developers</w:t>
+      </w:r>
+      <w:r>
+        <w:t xml:space="preserve"> f</w:t>
+      </w:r>
+      <w:r>
+        <w:t xml:space="preserve">or </w:t>
+      </w:r>
+      <w:proofErr w:type="spellStart"/>
+      <w:r>
+        <w:t>Protofire</w:t>
+      </w:r>
+      <w:proofErr w:type="spellEnd"/>
+      <w:r>
+        <w:t xml:space="preserve"> using agile SDLC</w:t>
+      </w:r>
+    </w:p>
+    <w:p>
+      <w:pPr>
+        <w:pStyle w:val="ListBullet"/>
+      </w:pPr>
+      <w:r>
+        <w:rPr>
+          <w:i/>
+          <w:iCs/>
+        </w:rPr>
+        <w:t>Converg</w:t>
+      </w:r>
+      <w:r>
+        <w:rPr>
+          <w:i/>
+          <w:iCs/>
+        </w:rPr>
+        <w:t>ed</w:t>
+      </w:r>
+      <w:r>
+        <w:t xml:space="preserve"> </w:t>
+      </w:r>
+      <w:r>
+        <w:t>Uniswap, a flagship</w:t>
+      </w:r>
+      <w:r>
+        <w:t xml:space="preserve"> Web3 product embedding DeFi, DAO, NFT, ICO, and </w:t>
+      </w:r>
+      <w:proofErr w:type="spellStart"/>
+      <w:r>
+        <w:t>dApp</w:t>
+      </w:r>
+      <w:proofErr w:type="spellEnd"/>
+    </w:p>
+    <w:p>
+      <w:pPr>
+        <w:pStyle w:val="ListBullet"/>
+      </w:pPr>
+      <w:r>
+        <w:rPr>
+          <w:i/>
+          <w:iCs/>
+        </w:rPr>
+        <w:t>Craft</w:t>
+      </w:r>
+      <w:r>
+        <w:rPr>
+          <w:i/>
+          <w:iCs/>
+        </w:rPr>
+        <w:t>ed</w:t>
+      </w:r>
+      <w:r>
+        <w:t xml:space="preserve"> </w:t>
+      </w:r>
+      <w:proofErr w:type="spellStart"/>
+      <w:r>
+        <w:t>EisenVault</w:t>
+      </w:r>
+      <w:proofErr w:type="spellEnd"/>
+      <w:r>
+        <w:t xml:space="preserve">, </w:t>
+      </w:r>
+      <w:r>
+        <w:t xml:space="preserve">a </w:t>
+      </w:r>
+      <w:r>
+        <w:t>turnkey</w:t>
+      </w:r>
+      <w:r>
+        <w:t xml:space="preserve"> DMS for</w:t>
+      </w:r>
+      <w:r>
+        <w:t xml:space="preserve"> public, private, or hybrid DLT solutions</w:t>
+      </w:r>
+    </w:p>
+    <w:p>
+      <w:pPr>
+        <w:pStyle w:val="ListBullet"/>
+        <w:numPr>
+          <w:ilvl w:val="0"/>
+          <w:numId w:val="0"/>
+        </w:numPr>
+        <w:ind w:left="288"/>
+      </w:pPr>
+    </w:p>
+    <w:p>
+      <w:pPr>
+        <w:pStyle w:val="Heading2"/>
+      </w:pPr>
+      <w:r>
+        <w:t>TIMES INTERNET | Noida, India | Manager Level 2</w:t>
+      </w:r>
+      <w:r>
+        <w:tab/>
+        <w:t>Nov’17-Feb’19</w:t>
+      </w:r>
+    </w:p>
+    <w:p>
+      <w:pPr>
+        <w:pStyle w:val="ListBullet"/>
+      </w:pPr>
+      <w:r>
+        <w:rPr>
+          <w:i/>
+          <w:iCs/>
+        </w:rPr>
+        <w:t>Joined</w:t>
+      </w:r>
+      <w:r>
+        <w:t xml:space="preserve"> </w:t>
+      </w:r>
+      <w:r>
+        <w:t>The Economic Times</w:t>
+      </w:r>
+      <w:r>
+        <w:t>,</w:t>
+      </w:r>
+      <w:r>
+        <w:rPr>
+          <w:i/>
+          <w:iCs/>
+        </w:rPr>
+        <w:t xml:space="preserve"> </w:t>
+      </w:r>
+      <w:r>
+        <w:t>having cumulative monthly traffic of 84 million visitors</w:t>
+      </w:r>
+    </w:p>
+    <w:p>
+      <w:pPr>
+        <w:pStyle w:val="ListBullet"/>
+        <w:rPr>
+          <w:i/>
+          <w:iCs/>
+        </w:rPr>
+      </w:pPr>
+      <w:r>
+        <w:rPr>
+          <w:i/>
+          <w:iCs/>
+        </w:rPr>
+        <w:t>Conjugated</w:t>
+      </w:r>
+      <w:r>
+        <w:t xml:space="preserve"> </w:t>
+      </w:r>
+      <w:proofErr w:type="spellStart"/>
+      <w:r>
+        <w:t>ETPrime</w:t>
+      </w:r>
+      <w:proofErr w:type="spellEnd"/>
+      <w:r>
+        <w:t>, the premium subscription tier of popular business daily</w:t>
+      </w:r>
+    </w:p>
+    <w:p>
+      <w:pPr>
+        <w:pStyle w:val="ListBullet"/>
+      </w:pPr>
+      <w:r>
+        <w:rPr>
+          <w:i/>
+          <w:iCs/>
+        </w:rPr>
+        <w:t>Composed</w:t>
+      </w:r>
+      <w:r>
+        <w:t xml:space="preserve"> SaaS, involving </w:t>
+      </w:r>
+      <w:r>
+        <w:t>cross-domain</w:t>
+      </w:r>
+      <w:r>
+        <w:t xml:space="preserve"> orchestration of </w:t>
+      </w:r>
+      <w:proofErr w:type="spellStart"/>
+      <w:r>
+        <w:t>GraphQL</w:t>
+      </w:r>
+      <w:proofErr w:type="spellEnd"/>
+      <w:r>
+        <w:t xml:space="preserve">, PWA, CMS, SOA, and ADN </w:t>
+      </w:r>
+    </w:p>
+    <w:p>
+      <w:pPr>
+        <w:pStyle w:val="ListBullet"/>
+        <w:numPr>
+          <w:ilvl w:val="0"/>
+          <w:numId w:val="0"/>
+        </w:numPr>
+        <w:ind w:left="288"/>
+      </w:pPr>
+    </w:p>
+    <w:p>
+      <w:pPr>
+        <w:pStyle w:val="Heading2"/>
+      </w:pPr>
+      <w:r>
+        <w:t>HOUSE OF QUOTES | Bangalore, India | Director</w:t>
+      </w:r>
+      <w:r>
+        <w:tab/>
+        <w:t>Aug’16-Oct’17</w:t>
+      </w:r>
+    </w:p>
+    <w:p>
+      <w:pPr>
+        <w:pStyle w:val="ListBullet"/>
+      </w:pPr>
+      <w:r>
+        <w:rPr>
+          <w:i/>
+          <w:iCs/>
+        </w:rPr>
+        <w:t>Founded</w:t>
+      </w:r>
+      <w:r>
+        <w:t xml:space="preserve"> </w:t>
+      </w:r>
+      <w:proofErr w:type="spellStart"/>
+      <w:r>
+        <w:t>consert</w:t>
+      </w:r>
+      <w:proofErr w:type="spellEnd"/>
+      <w:r>
+        <w:t>, a tech startup that recommended live music videos to users</w:t>
+      </w:r>
+    </w:p>
+    <w:p>
+      <w:pPr>
+        <w:pStyle w:val="ListBullet"/>
+      </w:pPr>
+      <w:r>
+        <w:rPr>
+          <w:i/>
+          <w:iCs/>
+        </w:rPr>
+        <w:t>Supported</w:t>
+      </w:r>
+      <w:r>
+        <w:t xml:space="preserve"> </w:t>
+      </w:r>
+      <w:r>
+        <w:t>full stack nativity</w:t>
+      </w:r>
+      <w:r>
+        <w:t xml:space="preserve"> stitched via MVVM and API</w:t>
+      </w:r>
+    </w:p>
+    <w:p>
+      <w:pPr>
+        <w:pStyle w:val="ListBullet"/>
+      </w:pPr>
+      <w:r>
+        <w:rPr>
+          <w:i/>
+          <w:iCs/>
+        </w:rPr>
+        <w:t>Configured</w:t>
+      </w:r>
+      <w:r>
+        <w:t xml:space="preserve"> multi-datacenter mini-apps and micro-apps on Cloudflare </w:t>
+      </w:r>
+      <w:proofErr w:type="spellStart"/>
+      <w:r>
+        <w:t>FaaS</w:t>
+      </w:r>
+      <w:proofErr w:type="spellEnd"/>
+      <w:r>
+        <w:t xml:space="preserve"> at Edge</w:t>
+      </w:r>
+    </w:p>
+    <w:p>
+      <w:pPr>
+        <w:pStyle w:val="ListBullet"/>
+        <w:numPr>
+          <w:ilvl w:val="0"/>
+          <w:numId w:val="0"/>
+        </w:numPr>
+        <w:ind w:left="288"/>
+      </w:pPr>
+    </w:p>
+    <w:p>
+      <w:pPr>
+        <w:pStyle w:val="Heading2"/>
+      </w:pPr>
+      <w:r>
+        <w:t>FICO | Bangalore, India | Software Engineer I</w:t>
+      </w:r>
+      <w:r>
+        <w:tab/>
+        <w:t>Jun’14-Jul’16</w:t>
+      </w:r>
+    </w:p>
+    <w:p>
+      <w:pPr>
+        <w:pStyle w:val="ListBullet"/>
+      </w:pPr>
+      <w:r>
+        <w:rPr>
+          <w:i/>
+          <w:iCs/>
+        </w:rPr>
+        <w:t>Worked</w:t>
+      </w:r>
+      <w:r>
+        <w:t xml:space="preserve"> for Fair Isaac whose credit scores underwrite </w:t>
+      </w:r>
+      <w:r>
+        <w:t xml:space="preserve">90% of </w:t>
+      </w:r>
+      <w:r>
+        <w:t xml:space="preserve">US </w:t>
+      </w:r>
+      <w:r>
+        <w:t>mortgage application decisions</w:t>
+      </w:r>
+    </w:p>
+    <w:p>
+      <w:pPr>
+        <w:pStyle w:val="ListBullet"/>
+      </w:pPr>
+      <w:r>
+        <w:rPr>
+          <w:i/>
+          <w:iCs/>
+        </w:rPr>
+        <w:t xml:space="preserve">Constructed </w:t>
+      </w:r>
+      <w:r>
+        <w:t xml:space="preserve">Decision Management Platform Business Intelligence (BI) MVC microservice </w:t>
+      </w:r>
+    </w:p>
+    <w:p>
+      <w:pPr>
+        <w:pStyle w:val="ListBullet"/>
+      </w:pPr>
+      <w:r>
+        <w:rPr>
+          <w:i/>
+          <w:iCs/>
+        </w:rPr>
+        <w:t xml:space="preserve">Deployed </w:t>
+      </w:r>
+      <w:r>
+        <w:t>Enterprise Application on PaaS (production), CaaS (development), and IaaS (staging)</w:t>
+      </w:r>
+    </w:p>
+    <w:p>
+      <w:pPr>
+        <w:pStyle w:val="ListBullet"/>
+        <w:numPr>
+          <w:ilvl w:val="0"/>
+          <w:numId w:val="0"/>
+        </w:numPr>
+        <w:ind w:left="288"/>
+      </w:pPr>
+    </w:p>
+    <w:p>
+      <w:pPr>
+        <w:pStyle w:val="Heading2"/>
+      </w:pPr>
+      <w:r>
+        <w:t>UMONS | Mons, Belgium | Summer Trainee</w:t>
+      </w:r>
+      <w:r>
+        <w:tab/>
+        <w:t>May’13-Jul’13</w:t>
+      </w:r>
+    </w:p>
+    <w:p>
+      <w:pPr>
+        <w:pStyle w:val="ListBullet"/>
+      </w:pPr>
+      <w:r>
+        <w:rPr>
+          <w:i/>
+          <w:iCs/>
+        </w:rPr>
+        <w:t>Interned</w:t>
+      </w:r>
+      <w:r>
+        <w:t xml:space="preserve"> in University of Mons on Big Data ETL and ELT</w:t>
+      </w:r>
+    </w:p>
+    <w:p>
+      <w:pPr>
+        <w:pStyle w:val="ListBullet"/>
+      </w:pPr>
+      <w:r>
+        <w:rPr>
+          <w:i/>
+          <w:iCs/>
+        </w:rPr>
+        <w:t xml:space="preserve">Tasked </w:t>
+      </w:r>
+      <w:r>
+        <w:t>with mining CRAN repository for source code ecological knowledge of hosted packages</w:t>
+      </w:r>
+    </w:p>
+    <w:p>
+      <w:pPr>
+        <w:pStyle w:val="ListBullet"/>
+      </w:pPr>
+      <w:r>
+        <w:rPr>
+          <w:i/>
+          <w:iCs/>
+        </w:rPr>
+        <w:t xml:space="preserve">Performed </w:t>
+      </w:r>
+      <w:r>
+        <w:t>Exploratory Data Analysis (EDA) on retrieved dataset</w:t>
       </w:r>
     </w:p>
     <w:p>
@@ -234,77 +979,7 @@
         <w:t>Computer Science and Engineering</w:t>
       </w:r>
     </w:p>
-    <w:p>
-      <w:r>
-        <w:rPr>
-          <w:noProof/>
-          <w:sz w:val="10"/>
-          <w:szCs w:val="12"/>
-        </w:rPr>
-        <mc:AlternateContent>
-          <mc:Choice Requires="wps">
-            <w:drawing>
-              <wp:inline distT="0" distB="0" distL="0" distR="0" wp14:anchorId="4624E1AC" wp14:editId="71A9044D">
-                <wp:extent cx="5943600" cy="0"/>
-                <wp:effectExtent l="0" t="0" r="12700" b="12700"/>
-                <wp:docPr id="1175619345" name="Straight Connector 1">
-                  <a:extLst xmlns:a="http://schemas.openxmlformats.org/drawingml/2006/main">
-                    <a:ext uri="{C183D7F6-B498-43B3-948B-1728B52AA6E4}">
-                      <adec:decorative xmlns:adec="http://schemas.microsoft.com/office/drawing/2017/decorative" val="1"/>
-                    </a:ext>
-                  </a:extLst>
-                </wp:docPr>
-                <wp:cNvGraphicFramePr/>
-                <a:graphic xmlns:a="http://schemas.openxmlformats.org/drawingml/2006/main">
-                  <a:graphicData uri="http://schemas.microsoft.com/office/word/2010/wordprocessingShape">
-                    <wps:wsp>
-                      <wps:cNvCnPr/>
-                      <wps:spPr>
-                        <a:xfrm>
-                          <a:off x="0" y="0"/>
-                          <a:ext cx="5943600" cy="0"/>
-                        </a:xfrm>
-                        <a:prstGeom prst="line">
-                          <a:avLst/>
-                        </a:prstGeom>
-                        <a:ln w="12700">
-                          <a:solidFill>
-                            <a:schemeClr val="tx1"/>
-                          </a:solidFill>
-                        </a:ln>
-                      </wps:spPr>
-                      <wps:style>
-                        <a:lnRef idx="1">
-                          <a:schemeClr val="accent1"/>
-                        </a:lnRef>
-                        <a:fillRef idx="0">
-                          <a:schemeClr val="accent1"/>
-                        </a:fillRef>
-                        <a:effectRef idx="0">
-                          <a:schemeClr val="accent1"/>
-                        </a:effectRef>
-                        <a:fontRef idx="minor">
-                          <a:schemeClr val="tx1"/>
-                        </a:fontRef>
-                      </wps:style>
-                      <wps:bodyPr/>
-                    </wps:wsp>
-                  </a:graphicData>
-                </a:graphic>
-              </wp:inline>
-            </w:drawing>
-          </mc:Choice>
-          <mc:Fallback>
-            <w:pict>
-              <v:line w14:anchorId="50DDAC58" id="Straight Connector 1" o:spid="_x0000_s1026" alt="&quot;&quot;" style="visibility:visible;mso-wrap-style:square;mso-left-percent:-10001;mso-top-percent:-10001;mso-position-horizontal:absolute;mso-position-horizontal-relative:char;mso-position-vertical:absolute;mso-position-vertical-relative:line;mso-left-percent:-10001;mso-top-percent:-10001" from="0,0" to="468pt,0" o:gfxdata="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" strokecolor="black [3213]" strokeweight="1pt">
-                <v:stroke joinstyle="miter"/>
-                <w10:anchorlock/>
-              </v:line>
-            </w:pict>
-          </mc:Fallback>
-        </mc:AlternateContent>
-      </w:r>
-    </w:p>
+    <w:p/>
     <w:p>
       <w:pPr>
         <w:pStyle w:val="Heading1"/>
@@ -1004,1188 +1679,6 @@
         <w:t>Blocks</w:t>
       </w:r>
     </w:p>
-    <w:p>
-      <w:pPr>
-        <w:pStyle w:val="Heading1"/>
-      </w:pPr>
-      <w:r>
-        <w:rPr>
-          <w:noProof/>
-          <w:sz w:val="10"/>
-          <w:szCs w:val="12"/>
-        </w:rPr>
-        <w:lastRenderedPageBreak/>
-        <mc:AlternateContent>
-          <mc:Choice Requires="wps">
-            <w:drawing>
-              <wp:inline distT="0" distB="0" distL="0" distR="0" wp14:anchorId="0F18B774" wp14:editId="0D1AD19F">
-                <wp:extent cx="5943600" cy="0"/>
-                <wp:effectExtent l="0" t="0" r="12700" b="12700"/>
-                <wp:docPr id="1603233338" name="Straight Connector 1">
-                  <a:extLst xmlns:a="http://schemas.openxmlformats.org/drawingml/2006/main">
-                    <a:ext uri="{C183D7F6-B498-43B3-948B-1728B52AA6E4}">
-                      <adec:decorative xmlns:adec="http://schemas.microsoft.com/office/drawing/2017/decorative" val="1"/>
-                    </a:ext>
-                  </a:extLst>
-                </wp:docPr>
-                <wp:cNvGraphicFramePr/>
-                <a:graphic xmlns:a="http://schemas.openxmlformats.org/drawingml/2006/main">
-                  <a:graphicData uri="http://schemas.microsoft.com/office/word/2010/wordprocessingShape">
-                    <wps:wsp>
-                      <wps:cNvCnPr/>
-                      <wps:spPr>
-                        <a:xfrm>
-                          <a:off x="0" y="0"/>
-                          <a:ext cx="5943600" cy="0"/>
-                        </a:xfrm>
-                        <a:prstGeom prst="line">
-                          <a:avLst/>
-                        </a:prstGeom>
-                        <a:ln w="12700">
-                          <a:solidFill>
-                            <a:schemeClr val="tx1"/>
-                          </a:solidFill>
-                        </a:ln>
-                      </wps:spPr>
-                      <wps:style>
-                        <a:lnRef idx="1">
-                          <a:schemeClr val="accent1"/>
-                        </a:lnRef>
-                        <a:fillRef idx="0">
-                          <a:schemeClr val="accent1"/>
-                        </a:fillRef>
-                        <a:effectRef idx="0">
-                          <a:schemeClr val="accent1"/>
-                        </a:effectRef>
-                        <a:fontRef idx="minor">
-                          <a:schemeClr val="tx1"/>
-                        </a:fontRef>
-                      </wps:style>
-                      <wps:bodyPr/>
-                    </wps:wsp>
-                  </a:graphicData>
-                </a:graphic>
-              </wp:inline>
-            </w:drawing>
-          </mc:Choice>
-          <mc:Fallback>
-            <w:pict>
-              <v:line w14:anchorId="04B0600D" id="Straight Connector 1" o:spid="_x0000_s1026" alt="&quot;&quot;" style="visibility:visible;mso-wrap-style:square;mso-left-percent:-10001;mso-top-percent:-10001;mso-position-horizontal:absolute;mso-position-horizontal-relative:char;mso-position-vertical:absolute;mso-position-vertical-relative:line;mso-left-percent:-10001;mso-top-percent:-10001" from="0,0" to="468pt,0" o:gfxdata="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" strokecolor="black [3213]" strokeweight="1pt">
-                <v:stroke joinstyle="miter"/>
-                <w10:anchorlock/>
-              </v:line>
-            </w:pict>
-          </mc:Fallback>
-        </mc:AlternateContent>
-      </w:r>
-    </w:p>
-    <w:p>
-      <w:pPr>
-        <w:pStyle w:val="Heading1"/>
-      </w:pPr>
-      <w:sdt>
-        <w:sdtPr>
-          <w:id w:val="1370333381"/>
-          <w:placeholder>
-            <w:docPart w:val="181D9CF50A004E36BC6AB78CF8604C90"/>
-          </w:placeholder>
-          <w:temporary/>
-          <w:showingPlcHdr/>
-          <w15:appearance w15:val="hidden"/>
-        </w:sdtPr>
-        <w:sdtContent>
-          <w:r>
-            <w:t>Experience</w:t>
-          </w:r>
-        </w:sdtContent>
-      </w:sdt>
-    </w:p>
-    <w:p>
-      <w:pPr>
-        <w:spacing w:line="168" w:lineRule="auto"/>
-        <w:rPr>
-          <w:sz w:val="10"/>
-          <w:szCs w:val="12"/>
-        </w:rPr>
-      </w:pPr>
-      <w:r>
-        <w:rPr>
-          <w:noProof/>
-          <w:sz w:val="10"/>
-          <w:szCs w:val="12"/>
-        </w:rPr>
-        <mc:AlternateContent>
-          <mc:Choice Requires="wps">
-            <w:drawing>
-              <wp:inline distT="0" distB="0" distL="0" distR="0" wp14:anchorId="08044739" wp14:editId="272CF840">
-                <wp:extent cx="5943600" cy="0"/>
-                <wp:effectExtent l="0" t="0" r="0" b="0"/>
-                <wp:docPr id="1134843665" name="Straight Connector 1">
-                  <a:extLst xmlns:a="http://schemas.openxmlformats.org/drawingml/2006/main">
-                    <a:ext uri="{C183D7F6-B498-43B3-948B-1728B52AA6E4}">
-                      <adec:decorative xmlns:adec="http://schemas.microsoft.com/office/drawing/2017/decorative" val="1"/>
-                    </a:ext>
-                  </a:extLst>
-                </wp:docPr>
-                <wp:cNvGraphicFramePr/>
-                <a:graphic xmlns:a="http://schemas.openxmlformats.org/drawingml/2006/main">
-                  <a:graphicData uri="http://schemas.microsoft.com/office/word/2010/wordprocessingShape">
-                    <wps:wsp>
-                      <wps:cNvCnPr/>
-                      <wps:spPr>
-                        <a:xfrm>
-                          <a:off x="0" y="0"/>
-                          <a:ext cx="5943600" cy="0"/>
-                        </a:xfrm>
-                        <a:prstGeom prst="line">
-                          <a:avLst/>
-                        </a:prstGeom>
-                        <a:ln w="12700">
-                          <a:solidFill>
-                            <a:schemeClr val="tx1"/>
-                          </a:solidFill>
-                        </a:ln>
-                      </wps:spPr>
-                      <wps:style>
-                        <a:lnRef idx="1">
-                          <a:schemeClr val="accent1"/>
-                        </a:lnRef>
-                        <a:fillRef idx="0">
-                          <a:schemeClr val="accent1"/>
-                        </a:fillRef>
-                        <a:effectRef idx="0">
-                          <a:schemeClr val="accent1"/>
-                        </a:effectRef>
-                        <a:fontRef idx="minor">
-                          <a:schemeClr val="tx1"/>
-                        </a:fontRef>
-                      </wps:style>
-                      <wps:bodyPr/>
-                    </wps:wsp>
-                  </a:graphicData>
-                </a:graphic>
-              </wp:inline>
-            </w:drawing>
-          </mc:Choice>
-          <mc:Fallback>
-            <w:pict>
-              <v:line w14:anchorId="2A7082ED" id="Straight Connector 1" o:spid="_x0000_s1026" alt="&quot;&quot;" style="visibility:visible;mso-wrap-style:square;mso-left-percent:-10001;mso-top-percent:-10001;mso-position-horizontal:absolute;mso-position-horizontal-relative:char;mso-position-vertical:absolute;mso-position-vertical-relative:line;mso-left-percent:-10001;mso-top-percent:-10001" from="0,0" to="468pt,0" o:gfxdata="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" strokecolor="black [3213]" strokeweight="1pt">
-                <v:stroke joinstyle="miter"/>
-                <w10:anchorlock/>
-              </v:line>
-            </w:pict>
-          </mc:Fallback>
-        </mc:AlternateContent>
-      </w:r>
-    </w:p>
-    <w:p>
-      <w:pPr>
-        <w:pStyle w:val="Heading2"/>
-      </w:pPr>
-      <w:r>
-        <w:t>IVY IT | WFH, United Kingdom |</w:t>
-      </w:r>
-      <w:r>
-        <w:t xml:space="preserve"> </w:t>
-      </w:r>
-      <w:r>
-        <w:t>CIO</w:t>
-      </w:r>
-      <w:r>
-        <w:tab/>
-      </w:r>
-      <w:r>
-        <w:t>Apr</w:t>
-      </w:r>
-      <w:r>
-        <w:t>’2</w:t>
-      </w:r>
-      <w:r>
-        <w:t>4</w:t>
-      </w:r>
-      <w:r>
-        <w:t>-</w:t>
-      </w:r>
-      <w:r>
-        <w:t>Now</w:t>
-      </w:r>
-    </w:p>
-    <w:p>
-      <w:pPr>
-        <w:pStyle w:val="ListBullet"/>
-      </w:pPr>
-      <w:r>
-        <w:rPr>
-          <w:i/>
-          <w:iCs/>
-        </w:rPr>
-        <w:t>Providing</w:t>
-      </w:r>
-      <w:r>
-        <w:t xml:space="preserve"> </w:t>
-      </w:r>
-      <w:r>
-        <w:t xml:space="preserve">Plug </w:t>
-      </w:r>
-      <w:r>
-        <w:t>and</w:t>
-      </w:r>
-      <w:r>
-        <w:t xml:space="preserve"> Play </w:t>
-      </w:r>
-      <w:r>
-        <w:t>virtual Head of Technology</w:t>
-      </w:r>
-      <w:r>
-        <w:t xml:space="preserve"> </w:t>
-      </w:r>
-      <w:r>
-        <w:t>to startups</w:t>
-      </w:r>
-    </w:p>
-    <w:p>
-      <w:pPr>
-        <w:pStyle w:val="ListBullet"/>
-      </w:pPr>
-      <w:r>
-        <w:rPr>
-          <w:i/>
-          <w:iCs/>
-        </w:rPr>
-        <w:t>C</w:t>
-      </w:r>
-      <w:r>
-        <w:rPr>
-          <w:i/>
-          <w:iCs/>
-        </w:rPr>
-        <w:t>onduc</w:t>
-      </w:r>
-      <w:r>
-        <w:rPr>
-          <w:i/>
-          <w:iCs/>
-        </w:rPr>
-        <w:t>ting</w:t>
-      </w:r>
-      <w:r>
-        <w:t xml:space="preserve"> </w:t>
-      </w:r>
-      <w:r>
-        <w:t xml:space="preserve">Technical Analysis </w:t>
-      </w:r>
-      <w:r>
-        <w:t>of</w:t>
-      </w:r>
-      <w:r>
-        <w:t xml:space="preserve"> associated</w:t>
-      </w:r>
-      <w:r>
-        <w:t xml:space="preserve"> pros and cons</w:t>
-      </w:r>
-      <w:r>
-        <w:t xml:space="preserve"> </w:t>
-      </w:r>
-      <w:r>
-        <w:t>in</w:t>
-      </w:r>
-      <w:r>
-        <w:t xml:space="preserve"> state-of-art solutions</w:t>
-      </w:r>
-    </w:p>
-    <w:p>
-      <w:pPr>
-        <w:pStyle w:val="ListBullet"/>
-      </w:pPr>
-      <w:r>
-        <w:rPr>
-          <w:i/>
-          <w:iCs/>
-        </w:rPr>
-        <w:t>Supervis</w:t>
-      </w:r>
-      <w:r>
-        <w:rPr>
-          <w:i/>
-          <w:iCs/>
-        </w:rPr>
-        <w:t xml:space="preserve">ing </w:t>
-      </w:r>
-      <w:r>
-        <w:t xml:space="preserve">Essential systems and staffs </w:t>
-      </w:r>
-      <w:r>
-        <w:t>as per</w:t>
-      </w:r>
-      <w:r>
-        <w:t xml:space="preserve"> </w:t>
-      </w:r>
-      <w:r>
-        <w:t>organization</w:t>
-      </w:r>
-      <w:r>
-        <w:t xml:space="preserve"> needs and priorities</w:t>
-      </w:r>
-    </w:p>
-    <w:p>
-      <w:pPr>
-        <w:pStyle w:val="ListBullet"/>
-        <w:numPr>
-          <w:ilvl w:val="0"/>
-          <w:numId w:val="0"/>
-        </w:numPr>
-        <w:ind w:left="288"/>
-      </w:pPr>
-    </w:p>
-    <w:p>
-      <w:pPr>
-        <w:pStyle w:val="Heading2"/>
-      </w:pPr>
-      <w:r>
-        <w:t>INDORAMA | Fergana, Uzbekistan | Expert- Digitization &amp; IT</w:t>
-      </w:r>
-      <w:r>
-        <w:tab/>
-        <w:t>Nov’23-Mar’24</w:t>
-      </w:r>
-    </w:p>
-    <w:p>
-      <w:pPr>
-        <w:pStyle w:val="ListBullet"/>
-      </w:pPr>
-      <w:r>
-        <w:rPr>
-          <w:i/>
-          <w:iCs/>
-        </w:rPr>
-        <w:t>Counseled</w:t>
-      </w:r>
-      <w:r>
-        <w:t xml:space="preserve"> A </w:t>
-      </w:r>
-      <w:r>
-        <w:t>team</w:t>
-      </w:r>
-      <w:r>
-        <w:t xml:space="preserve"> of 10-12 IT </w:t>
-      </w:r>
-      <w:r>
-        <w:t>specialists</w:t>
-      </w:r>
-      <w:r>
-        <w:t xml:space="preserve"> </w:t>
-      </w:r>
-      <w:r>
-        <w:t>for</w:t>
-      </w:r>
-      <w:r>
-        <w:t xml:space="preserve"> </w:t>
-      </w:r>
-      <w:r>
-        <w:t>m</w:t>
-      </w:r>
-      <w:r>
-        <w:t>anufacture</w:t>
-      </w:r>
-      <w:r>
-        <w:t>r</w:t>
-      </w:r>
-      <w:r>
-        <w:t xml:space="preserve"> of chemical products</w:t>
-      </w:r>
-    </w:p>
-    <w:p>
-      <w:pPr>
-        <w:pStyle w:val="ListBullet"/>
-      </w:pPr>
-      <w:r>
-        <w:rPr>
-          <w:i/>
-          <w:iCs/>
-        </w:rPr>
-        <w:t>Rolled</w:t>
-      </w:r>
-      <w:r>
-        <w:t xml:space="preserve"> SAP S4/HANA deployment at </w:t>
-      </w:r>
-      <w:r>
-        <w:t>JSC</w:t>
-      </w:r>
-      <w:r>
-        <w:t xml:space="preserve"> </w:t>
-      </w:r>
-      <w:r>
-        <w:t>«</w:t>
-      </w:r>
-      <w:proofErr w:type="spellStart"/>
-      <w:r>
-        <w:t>Farg'onaazot</w:t>
-      </w:r>
-      <w:proofErr w:type="spellEnd"/>
-      <w:r>
-        <w:t>»</w:t>
-      </w:r>
-      <w:r>
-        <w:t>,</w:t>
-      </w:r>
-      <w:r>
-        <w:t xml:space="preserve"> partnering EY</w:t>
-      </w:r>
-    </w:p>
-    <w:p>
-      <w:pPr>
-        <w:pStyle w:val="ListBullet"/>
-      </w:pPr>
-      <w:r>
-        <w:rPr>
-          <w:i/>
-          <w:iCs/>
-        </w:rPr>
-        <w:t>Overs</w:t>
-      </w:r>
-      <w:r>
-        <w:rPr>
-          <w:i/>
-          <w:iCs/>
-        </w:rPr>
-        <w:t>aw</w:t>
-      </w:r>
-      <w:r>
-        <w:t xml:space="preserve"> </w:t>
-      </w:r>
-      <w:proofErr w:type="spellStart"/>
-      <w:r>
-        <w:t>Farmgrow</w:t>
-      </w:r>
-      <w:proofErr w:type="spellEnd"/>
-      <w:r>
-        <w:t xml:space="preserve">, an app connecting farmers of Eurasia </w:t>
-      </w:r>
-      <w:r>
-        <w:t>r</w:t>
-      </w:r>
-      <w:r>
-        <w:t>egion</w:t>
-      </w:r>
-    </w:p>
-    <w:p>
-      <w:pPr>
-        <w:pStyle w:val="ListBullet"/>
-        <w:numPr>
-          <w:ilvl w:val="0"/>
-          <w:numId w:val="0"/>
-        </w:numPr>
-        <w:ind w:left="288"/>
-      </w:pPr>
-      <w:r>
-        <w:t xml:space="preserve"> </w:t>
-      </w:r>
-    </w:p>
-    <w:p>
-      <w:pPr>
-        <w:pStyle w:val="Heading2"/>
-      </w:pPr>
-      <w:r>
-        <w:t>FEMZRD</w:t>
-      </w:r>
-      <w:r>
-        <w:t xml:space="preserve"> | </w:t>
-      </w:r>
-      <w:r>
-        <w:t>R</w:t>
-      </w:r>
-      <w:r>
-        <w:t>emote</w:t>
-      </w:r>
-      <w:r>
-        <w:t xml:space="preserve">, </w:t>
-      </w:r>
-      <w:r>
-        <w:t>United S</w:t>
-      </w:r>
-      <w:r>
-        <w:t>t</w:t>
-      </w:r>
-      <w:r>
-        <w:t>ates</w:t>
-      </w:r>
-      <w:r>
-        <w:t xml:space="preserve"> | </w:t>
-      </w:r>
-      <w:r>
-        <w:t>Consultant</w:t>
-      </w:r>
-      <w:r>
-        <w:tab/>
-      </w:r>
-      <w:r>
-        <w:t>Mar’19-</w:t>
-      </w:r>
-      <w:r>
-        <w:t>Oct</w:t>
-      </w:r>
-      <w:r>
-        <w:t>’23</w:t>
-      </w:r>
-    </w:p>
-    <w:p>
-      <w:pPr>
-        <w:pStyle w:val="ListBullet"/>
-      </w:pPr>
-      <w:r>
-        <w:rPr>
-          <w:i/>
-          <w:iCs/>
-        </w:rPr>
-        <w:t>Manag</w:t>
-      </w:r>
-      <w:r>
-        <w:rPr>
-          <w:i/>
-          <w:iCs/>
-        </w:rPr>
-        <w:t>ed</w:t>
-      </w:r>
-      <w:r>
-        <w:t xml:space="preserve"> 2-3 teams of total 20-30 developers</w:t>
-      </w:r>
-      <w:r>
-        <w:t>,</w:t>
-      </w:r>
-      <w:r>
-        <w:t xml:space="preserve"> using agile SDLC</w:t>
-      </w:r>
-      <w:r>
-        <w:t>,</w:t>
-      </w:r>
-      <w:r>
-        <w:t xml:space="preserve"> for </w:t>
-      </w:r>
-      <w:proofErr w:type="spellStart"/>
-      <w:r>
-        <w:t>Protofire</w:t>
-      </w:r>
-      <w:proofErr w:type="spellEnd"/>
-    </w:p>
-    <w:p>
-      <w:pPr>
-        <w:pStyle w:val="ListBullet"/>
-      </w:pPr>
-      <w:r>
-        <w:rPr>
-          <w:i/>
-          <w:iCs/>
-        </w:rPr>
-        <w:t>Converg</w:t>
-      </w:r>
-      <w:r>
-        <w:rPr>
-          <w:i/>
-          <w:iCs/>
-        </w:rPr>
-        <w:t>ed</w:t>
-      </w:r>
-      <w:r>
-        <w:t xml:space="preserve"> </w:t>
-      </w:r>
-      <w:r>
-        <w:t xml:space="preserve">flagship </w:t>
-      </w:r>
-      <w:r>
-        <w:t xml:space="preserve">Web3 </w:t>
-      </w:r>
-      <w:r>
-        <w:t>products</w:t>
-      </w:r>
-      <w:r>
-        <w:t xml:space="preserve"> </w:t>
-      </w:r>
-      <w:r>
-        <w:t>embedding</w:t>
-      </w:r>
-      <w:r>
-        <w:t xml:space="preserve"> DeFi, DAO, NFT, ICO, and </w:t>
-      </w:r>
-      <w:proofErr w:type="spellStart"/>
-      <w:r>
-        <w:t>dApp</w:t>
-      </w:r>
-      <w:proofErr w:type="spellEnd"/>
-    </w:p>
-    <w:p>
-      <w:pPr>
-        <w:pStyle w:val="ListBullet"/>
-      </w:pPr>
-      <w:r>
-        <w:rPr>
-          <w:i/>
-          <w:iCs/>
-        </w:rPr>
-        <w:t>Craft</w:t>
-      </w:r>
-      <w:r>
-        <w:rPr>
-          <w:i/>
-          <w:iCs/>
-        </w:rPr>
-        <w:t>ed</w:t>
-      </w:r>
-      <w:r>
-        <w:t xml:space="preserve"> </w:t>
-      </w:r>
-      <w:r>
-        <w:t>turnkey</w:t>
-      </w:r>
-      <w:r>
-        <w:t xml:space="preserve"> public, private, or hybrid</w:t>
-      </w:r>
-      <w:r>
-        <w:t xml:space="preserve"> </w:t>
-      </w:r>
-      <w:r>
-        <w:t>DLT</w:t>
-      </w:r>
-      <w:r>
-        <w:t xml:space="preserve"> solutions</w:t>
-      </w:r>
-    </w:p>
-    <w:p>
-      <w:pPr>
-        <w:pStyle w:val="ListBullet"/>
-        <w:numPr>
-          <w:ilvl w:val="0"/>
-          <w:numId w:val="0"/>
-        </w:numPr>
-        <w:ind w:left="288"/>
-      </w:pPr>
-    </w:p>
-    <w:p>
-      <w:pPr>
-        <w:pStyle w:val="Heading2"/>
-      </w:pPr>
-      <w:r>
-        <w:t>TIMES INTERNET | Noida</w:t>
-      </w:r>
-      <w:r>
-        <w:t>, India</w:t>
-      </w:r>
-      <w:r>
-        <w:t xml:space="preserve"> | Manager Level 2</w:t>
-      </w:r>
-      <w:r>
-        <w:tab/>
-      </w:r>
-      <w:r>
-        <w:t>Nov’17-Feb’19</w:t>
-      </w:r>
-    </w:p>
-    <w:p>
-      <w:pPr>
-        <w:pStyle w:val="ListBullet"/>
-      </w:pPr>
-      <w:r>
-        <w:rPr>
-          <w:i/>
-          <w:iCs/>
-        </w:rPr>
-        <w:t>Joined</w:t>
-      </w:r>
-      <w:r>
-        <w:t xml:space="preserve"> </w:t>
-      </w:r>
-      <w:r>
-        <w:t>The Economic Times</w:t>
-      </w:r>
-      <w:r>
-        <w:t>,</w:t>
-      </w:r>
-      <w:r>
-        <w:rPr>
-          <w:i/>
-          <w:iCs/>
-        </w:rPr>
-        <w:t xml:space="preserve"> </w:t>
-      </w:r>
-      <w:r>
-        <w:t xml:space="preserve">having cumulative monthly traffic of </w:t>
-      </w:r>
-      <w:r>
-        <w:t>8</w:t>
-      </w:r>
-      <w:r>
-        <w:t>4</w:t>
-      </w:r>
-      <w:r>
-        <w:t xml:space="preserve"> million visitors</w:t>
-      </w:r>
-    </w:p>
-    <w:p>
-      <w:pPr>
-        <w:pStyle w:val="ListBullet"/>
-        <w:rPr>
-          <w:i/>
-          <w:iCs/>
-        </w:rPr>
-      </w:pPr>
-      <w:r>
-        <w:rPr>
-          <w:i/>
-          <w:iCs/>
-        </w:rPr>
-        <w:t>Conjugated</w:t>
-      </w:r>
-      <w:r>
-        <w:t xml:space="preserve"> </w:t>
-      </w:r>
-      <w:proofErr w:type="spellStart"/>
-      <w:r>
-        <w:t>ETPrime</w:t>
-      </w:r>
-      <w:proofErr w:type="spellEnd"/>
-      <w:r>
-        <w:t>, the premium subscription tier of popular business daily</w:t>
-      </w:r>
-    </w:p>
-    <w:p>
-      <w:pPr>
-        <w:pStyle w:val="ListBullet"/>
-      </w:pPr>
-      <w:r>
-        <w:rPr>
-          <w:i/>
-          <w:iCs/>
-        </w:rPr>
-        <w:t>Composed</w:t>
-      </w:r>
-      <w:r>
-        <w:t xml:space="preserve"> </w:t>
-      </w:r>
-      <w:r>
-        <w:t>SaaS</w:t>
-      </w:r>
-      <w:r>
-        <w:t>,</w:t>
-      </w:r>
-      <w:r>
-        <w:t xml:space="preserve"> </w:t>
-      </w:r>
-      <w:r>
-        <w:t>involving</w:t>
-      </w:r>
-      <w:r>
-        <w:t xml:space="preserve"> </w:t>
-      </w:r>
-      <w:r>
-        <w:t>cross-domain</w:t>
-      </w:r>
-      <w:r>
-        <w:t xml:space="preserve"> </w:t>
-      </w:r>
-      <w:r>
-        <w:t>orchestration</w:t>
-      </w:r>
-      <w:r>
-        <w:t xml:space="preserve"> of</w:t>
-      </w:r>
-      <w:r>
-        <w:t xml:space="preserve"> </w:t>
-      </w:r>
-      <w:proofErr w:type="spellStart"/>
-      <w:r>
-        <w:t>GraphQL</w:t>
-      </w:r>
-      <w:proofErr w:type="spellEnd"/>
-      <w:r>
-        <w:t>,</w:t>
-      </w:r>
-      <w:r>
-        <w:t xml:space="preserve"> </w:t>
-      </w:r>
-      <w:r>
-        <w:t>PWA</w:t>
-      </w:r>
-      <w:r>
-        <w:t>, CMS</w:t>
-      </w:r>
-      <w:r>
-        <w:t>,</w:t>
-      </w:r>
-      <w:r>
-        <w:t xml:space="preserve"> </w:t>
-      </w:r>
-      <w:r>
-        <w:t>SOA</w:t>
-      </w:r>
-      <w:r>
-        <w:t xml:space="preserve">, </w:t>
-      </w:r>
-      <w:r>
-        <w:t xml:space="preserve">and </w:t>
-      </w:r>
-      <w:r>
-        <w:t>A</w:t>
-      </w:r>
-      <w:r>
-        <w:t>DN</w:t>
-      </w:r>
-      <w:r>
-        <w:t xml:space="preserve"> </w:t>
-      </w:r>
-    </w:p>
-    <w:p>
-      <w:pPr>
-        <w:pStyle w:val="ListBullet"/>
-        <w:numPr>
-          <w:ilvl w:val="0"/>
-          <w:numId w:val="0"/>
-        </w:numPr>
-        <w:ind w:left="288"/>
-      </w:pPr>
-    </w:p>
-    <w:p>
-      <w:pPr>
-        <w:pStyle w:val="Heading2"/>
-      </w:pPr>
-      <w:r>
-        <w:t>HOUSE OF QUOTES</w:t>
-      </w:r>
-      <w:r>
-        <w:t xml:space="preserve"> | Bangalore</w:t>
-      </w:r>
-      <w:r>
-        <w:t>, India</w:t>
-      </w:r>
-      <w:r>
-        <w:t xml:space="preserve"> | </w:t>
-      </w:r>
-      <w:r>
-        <w:t>Director</w:t>
-      </w:r>
-      <w:r>
-        <w:tab/>
-      </w:r>
-      <w:r>
-        <w:t>Aug’16-Oct’17</w:t>
-      </w:r>
-    </w:p>
-    <w:p>
-      <w:pPr>
-        <w:pStyle w:val="ListBullet"/>
-      </w:pPr>
-      <w:r>
-        <w:rPr>
-          <w:i/>
-          <w:iCs/>
-        </w:rPr>
-        <w:t>Founded</w:t>
-      </w:r>
-      <w:r>
-        <w:t xml:space="preserve"> </w:t>
-      </w:r>
-      <w:proofErr w:type="spellStart"/>
-      <w:r>
-        <w:t>consert</w:t>
-      </w:r>
-      <w:proofErr w:type="spellEnd"/>
-      <w:r>
-        <w:t xml:space="preserve">, </w:t>
-      </w:r>
-      <w:r>
-        <w:t>a tech startup that recommended live music videos to users</w:t>
-      </w:r>
-    </w:p>
-    <w:p>
-      <w:pPr>
-        <w:pStyle w:val="ListBullet"/>
-      </w:pPr>
-      <w:r>
-        <w:rPr>
-          <w:i/>
-          <w:iCs/>
-        </w:rPr>
-        <w:t>Supported</w:t>
-      </w:r>
-      <w:r>
-        <w:t xml:space="preserve"> </w:t>
-      </w:r>
-      <w:r>
-        <w:t>full stack nativity</w:t>
-      </w:r>
-      <w:r>
-        <w:t xml:space="preserve"> stitched </w:t>
-      </w:r>
-      <w:r>
-        <w:t>via</w:t>
-      </w:r>
-      <w:r>
-        <w:t xml:space="preserve"> MVVM </w:t>
-      </w:r>
-      <w:r>
-        <w:t>and API</w:t>
-      </w:r>
-    </w:p>
-    <w:p>
-      <w:pPr>
-        <w:pStyle w:val="ListBullet"/>
-      </w:pPr>
-      <w:r>
-        <w:rPr>
-          <w:i/>
-          <w:iCs/>
-        </w:rPr>
-        <w:t>Configured</w:t>
-      </w:r>
-      <w:r>
-        <w:t xml:space="preserve"> multi-datacenter </w:t>
-      </w:r>
-      <w:r>
-        <w:t>mini-apps and</w:t>
-      </w:r>
-      <w:r>
-        <w:t xml:space="preserve"> micro-apps </w:t>
-      </w:r>
-      <w:r>
-        <w:t xml:space="preserve">on </w:t>
-      </w:r>
-      <w:r>
-        <w:t xml:space="preserve">Cloudflare </w:t>
-      </w:r>
-      <w:proofErr w:type="spellStart"/>
-      <w:r>
-        <w:t>FaaS</w:t>
-      </w:r>
-      <w:proofErr w:type="spellEnd"/>
-      <w:r>
-        <w:t xml:space="preserve"> </w:t>
-      </w:r>
-      <w:r>
-        <w:t>at</w:t>
-      </w:r>
-      <w:r>
-        <w:t xml:space="preserve"> </w:t>
-      </w:r>
-      <w:r>
-        <w:t>Edge</w:t>
-      </w:r>
-    </w:p>
-    <w:p>
-      <w:pPr>
-        <w:pStyle w:val="ListBullet"/>
-        <w:numPr>
-          <w:ilvl w:val="0"/>
-          <w:numId w:val="0"/>
-        </w:numPr>
-        <w:ind w:left="288"/>
-      </w:pPr>
-    </w:p>
-    <w:p>
-      <w:pPr>
-        <w:pStyle w:val="Heading2"/>
-      </w:pPr>
-      <w:r>
-        <w:t>FICO | Bangalore</w:t>
-      </w:r>
-      <w:r>
-        <w:t>, India</w:t>
-      </w:r>
-      <w:r>
-        <w:t xml:space="preserve"> | Software Engineer</w:t>
-      </w:r>
-      <w:r>
-        <w:t xml:space="preserve"> </w:t>
-      </w:r>
-      <w:r>
-        <w:t>I</w:t>
-      </w:r>
-      <w:r>
-        <w:tab/>
-      </w:r>
-      <w:r>
-        <w:t>Jun’14-Jul’16</w:t>
-      </w:r>
-    </w:p>
-    <w:p>
-      <w:pPr>
-        <w:pStyle w:val="ListBullet"/>
-      </w:pPr>
-      <w:r>
-        <w:rPr>
-          <w:i/>
-          <w:iCs/>
-        </w:rPr>
-        <w:t>Worked</w:t>
-      </w:r>
-      <w:r>
-        <w:t xml:space="preserve"> </w:t>
-      </w:r>
-      <w:r>
-        <w:t>f</w:t>
-      </w:r>
-      <w:r>
-        <w:t>or</w:t>
-      </w:r>
-      <w:r>
-        <w:t xml:space="preserve"> Fair Is</w:t>
-      </w:r>
-      <w:r>
-        <w:t>a</w:t>
-      </w:r>
-      <w:r>
-        <w:t xml:space="preserve">ac whose credit scores underwrite </w:t>
-      </w:r>
-      <w:r>
-        <w:t xml:space="preserve">90% of </w:t>
-      </w:r>
-      <w:r>
-        <w:t xml:space="preserve">US </w:t>
-      </w:r>
-      <w:r>
-        <w:t>mortgage application decisions</w:t>
-      </w:r>
-    </w:p>
-    <w:p>
-      <w:pPr>
-        <w:pStyle w:val="ListBullet"/>
-      </w:pPr>
-      <w:r>
-        <w:rPr>
-          <w:i/>
-          <w:iCs/>
-        </w:rPr>
-        <w:t>Constructed</w:t>
-      </w:r>
-      <w:r>
-        <w:rPr>
-          <w:i/>
-          <w:iCs/>
-        </w:rPr>
-        <w:t xml:space="preserve"> </w:t>
-      </w:r>
-      <w:r>
-        <w:t>Decision Management Platform Business Intelligence (BI)</w:t>
-      </w:r>
-      <w:r>
-        <w:t xml:space="preserve"> MVC</w:t>
-      </w:r>
-      <w:r>
-        <w:t xml:space="preserve"> microservice </w:t>
-      </w:r>
-    </w:p>
-    <w:p>
-      <w:pPr>
-        <w:pStyle w:val="ListBullet"/>
-      </w:pPr>
-      <w:r>
-        <w:rPr>
-          <w:i/>
-          <w:iCs/>
-        </w:rPr>
-        <w:t xml:space="preserve">Deployed </w:t>
-      </w:r>
-      <w:r>
-        <w:t>Enterprise Application on PaaS</w:t>
-      </w:r>
-      <w:r>
-        <w:t xml:space="preserve"> (production), CaaS (development),</w:t>
-      </w:r>
-      <w:r>
-        <w:t xml:space="preserve"> and</w:t>
-      </w:r>
-      <w:r>
-        <w:t xml:space="preserve"> IaaS (staging)</w:t>
-      </w:r>
-    </w:p>
-    <w:p>
-      <w:pPr>
-        <w:pStyle w:val="ListBullet"/>
-        <w:numPr>
-          <w:ilvl w:val="0"/>
-          <w:numId w:val="0"/>
-        </w:numPr>
-        <w:ind w:left="288"/>
-      </w:pPr>
-    </w:p>
-    <w:p>
-      <w:pPr>
-        <w:pStyle w:val="Heading2"/>
-      </w:pPr>
-      <w:r>
-        <w:t xml:space="preserve">UMONS | </w:t>
-      </w:r>
-      <w:r>
-        <w:t xml:space="preserve">Mons, </w:t>
-      </w:r>
-      <w:r>
-        <w:t>Belgium | Summer</w:t>
-      </w:r>
-      <w:r>
-        <w:t xml:space="preserve"> </w:t>
-      </w:r>
-      <w:r>
-        <w:t>Trainee</w:t>
-      </w:r>
-      <w:r>
-        <w:tab/>
-      </w:r>
-      <w:r>
-        <w:t>May’13-Jul’13</w:t>
-      </w:r>
-    </w:p>
-    <w:p>
-      <w:pPr>
-        <w:pStyle w:val="ListBullet"/>
-      </w:pPr>
-      <w:r>
-        <w:rPr>
-          <w:i/>
-          <w:iCs/>
-        </w:rPr>
-        <w:t>Inter</w:t>
-      </w:r>
-      <w:r>
-        <w:rPr>
-          <w:i/>
-          <w:iCs/>
-        </w:rPr>
-        <w:t>ned</w:t>
-      </w:r>
-      <w:r>
-        <w:t xml:space="preserve"> in University of Mons on Big Data ETL and ELT</w:t>
-      </w:r>
-    </w:p>
-    <w:p>
-      <w:pPr>
-        <w:pStyle w:val="ListBullet"/>
-      </w:pPr>
-      <w:r>
-        <w:rPr>
-          <w:i/>
-          <w:iCs/>
-        </w:rPr>
-        <w:t xml:space="preserve">Tasked </w:t>
-      </w:r>
-      <w:r>
-        <w:t>with mining CRAN repository</w:t>
-      </w:r>
-      <w:r>
-        <w:t xml:space="preserve"> for source code ecological knowledge of hosted packages</w:t>
-      </w:r>
-    </w:p>
-    <w:p>
-      <w:pPr>
-        <w:pStyle w:val="ListBullet"/>
-      </w:pPr>
-      <w:r>
-        <w:rPr>
-          <w:i/>
-          <w:iCs/>
-        </w:rPr>
-        <w:t xml:space="preserve">Performed </w:t>
-      </w:r>
-      <w:r>
-        <w:t>Exploratory Data Analysis (EDA) on retrieved dataset</w:t>
-      </w:r>
-    </w:p>
     <w:sectPr>
       <w:pgSz w:w="12240" w:h="15840"/>
       <w:pgMar w:top="907" w:right="1512" w:bottom="720" w:left="1368" w:header="576" w:footer="576" w:gutter="0"/>
@@ -28731,7 +28224,7 @@
     </w:docPart>
     <w:docPart>
       <w:docPartPr>
-        <w:name w:val="181D9CF50A004E36BC6AB78CF8604C90"/>
+        <w:name w:val="260FCCDB8598A54E9130B22ED1B8671C"/>
         <w:category>
           <w:name w:val="General"/>
           <w:gallery w:val="placeholder"/>
@@ -28742,12 +28235,12 @@
         <w:behaviors>
           <w:behavior w:val="content"/>
         </w:behaviors>
-        <w:guid w:val="{7FEE5905-21E4-4D5A-9531-7C7F3FD4DCA9}"/>
+        <w:guid w:val="{6D984C15-5203-2346-A70A-5B5457D8865E}"/>
       </w:docPartPr>
       <w:docPartBody>
         <w:p>
           <w:pPr>
-            <w:pStyle w:val="181D9CF50A004E36BC6AB78CF8604C90"/>
+            <w:pStyle w:val="260FCCDB8598A54E9130B22ED1B8671C"/>
           </w:pPr>
           <w:r>
             <w:t>Experience</w:t>
@@ -28917,6 +28410,7 @@
     <w:rsid w:val="009221D1"/>
     <w:rsid w:val="00935A78"/>
     <w:rsid w:val="009C2668"/>
+    <w:rsid w:val="00A044CF"/>
     <w:rsid w:val="00A07E08"/>
     <w:rsid w:val="00A25C69"/>
     <w:rsid w:val="00A40AE4"/>
@@ -28931,10 +28425,12 @@
     <w:rsid w:val="00BD5C00"/>
     <w:rsid w:val="00BE5A28"/>
     <w:rsid w:val="00C47B18"/>
+    <w:rsid w:val="00C50651"/>
     <w:rsid w:val="00D05506"/>
     <w:rsid w:val="00D53038"/>
     <w:rsid w:val="00D9373C"/>
     <w:rsid w:val="00DB7D5D"/>
+    <w:rsid w:val="00E121D1"/>
     <w:rsid w:val="00E627E3"/>
     <w:rsid w:val="00ED1120"/>
     <w:rsid w:val="00F251F2"/>
@@ -29419,6 +28915,19 @@
       <w14:ligatures w14:val="standardContextual"/>
     </w:rPr>
   </w:style>
+  <w:style w:type="paragraph" w:customStyle="1" w:styleId="260FCCDB8598A54E9130B22ED1B8671C">
+    <w:name w:val="260FCCDB8598A54E9130B22ED1B8671C"/>
+    <w:rsid w:val="00A044CF"/>
+    <w:pPr>
+      <w:spacing w:after="0" w:line="240" w:lineRule="auto"/>
+    </w:pPr>
+    <w:rPr>
+      <w:kern w:val="2"/>
+      <w:sz w:val="24"/>
+      <w:szCs w:val="24"/>
+      <w14:ligatures w14:val="standardContextual"/>
+    </w:rPr>
+  </w:style>
 </w:styles>
 </file>
 
@@ -29691,12 +29200,23 @@
 </file>
 
 <file path=customXml/item1.xml><?xml version="1.0" encoding="utf-8"?>
-<?mso-contentType ?>
-<FormTemplates xmlns="http://schemas.microsoft.com/sharepoint/v3/contenttype/forms">
-  <Display>DocumentLibraryForm</Display>
-  <Edit>DocumentLibraryForm</Edit>
-  <New>DocumentLibraryForm</New>
-</FormTemplates>
+<p:properties xmlns:p="http://schemas.microsoft.com/office/2006/metadata/properties" xmlns:xsi="http://www.w3.org/2001/XMLSchema-instance" xmlns:pc="http://schemas.microsoft.com/office/infopath/2007/PartnerControls">
+  <documentManagement>
+    <_ip_UnifiedCompliancePolicyUIAction xmlns="http://schemas.microsoft.com/sharepoint/v3" xsi:nil="true"/>
+    <Image xmlns="71af3243-3dd4-4a8d-8c0d-dd76da1f02a5">
+      <Url xsi:nil="true"/>
+      <Description xsi:nil="true"/>
+    </Image>
+    <Status xmlns="71af3243-3dd4-4a8d-8c0d-dd76da1f02a5">Not started</Status>
+    <Background xmlns="71af3243-3dd4-4a8d-8c0d-dd76da1f02a5">false</Background>
+    <_ip_UnifiedCompliancePolicyProperties xmlns="http://schemas.microsoft.com/sharepoint/v3" xsi:nil="true"/>
+    <ImageTagsTaxHTField xmlns="71af3243-3dd4-4a8d-8c0d-dd76da1f02a5">
+      <Terms xmlns="http://schemas.microsoft.com/office/infopath/2007/PartnerControls"/>
+    </ImageTagsTaxHTField>
+    <TaxCatchAll xmlns="230e9df3-be65-4c73-a93b-d1236ebd677e" xsi:nil="true"/>
+    <MediaServiceKeyPoints xmlns="71af3243-3dd4-4a8d-8c0d-dd76da1f02a5" xsi:nil="true"/>
+  </documentManagement>
+</p:properties>
 </file>
 
 <file path=customXml/item2.xml><?xml version="1.0" encoding="utf-8"?>
@@ -30000,29 +29520,22 @@
 </file>
 
 <file path=customXml/item3.xml><?xml version="1.0" encoding="utf-8"?>
-<p:properties xmlns:p="http://schemas.microsoft.com/office/2006/metadata/properties" xmlns:xsi="http://www.w3.org/2001/XMLSchema-instance" xmlns:pc="http://schemas.microsoft.com/office/infopath/2007/PartnerControls">
-  <documentManagement>
-    <_ip_UnifiedCompliancePolicyUIAction xmlns="http://schemas.microsoft.com/sharepoint/v3" xsi:nil="true"/>
-    <Image xmlns="71af3243-3dd4-4a8d-8c0d-dd76da1f02a5">
-      <Url xsi:nil="true"/>
-      <Description xsi:nil="true"/>
-    </Image>
-    <Status xmlns="71af3243-3dd4-4a8d-8c0d-dd76da1f02a5">Not started</Status>
-    <Background xmlns="71af3243-3dd4-4a8d-8c0d-dd76da1f02a5">false</Background>
-    <_ip_UnifiedCompliancePolicyProperties xmlns="http://schemas.microsoft.com/sharepoint/v3" xsi:nil="true"/>
-    <ImageTagsTaxHTField xmlns="71af3243-3dd4-4a8d-8c0d-dd76da1f02a5">
-      <Terms xmlns="http://schemas.microsoft.com/office/infopath/2007/PartnerControls"/>
-    </ImageTagsTaxHTField>
-    <TaxCatchAll xmlns="230e9df3-be65-4c73-a93b-d1236ebd677e" xsi:nil="true"/>
-    <MediaServiceKeyPoints xmlns="71af3243-3dd4-4a8d-8c0d-dd76da1f02a5" xsi:nil="true"/>
-  </documentManagement>
-</p:properties>
+<?mso-contentType ?>
+<FormTemplates xmlns="http://schemas.microsoft.com/sharepoint/v3/contenttype/forms">
+  <Display>DocumentLibraryForm</Display>
+  <Edit>DocumentLibraryForm</Edit>
+  <New>DocumentLibraryForm</New>
+</FormTemplates>
 </file>
 
 <file path=customXml/itemProps1.xml><?xml version="1.0" encoding="utf-8"?>
-<ds:datastoreItem xmlns:ds="http://schemas.openxmlformats.org/officeDocument/2006/customXml" ds:itemID="{D3D0AF68-AC2E-4F8B-9602-D8083AE7A50C}">
+<ds:datastoreItem xmlns:ds="http://schemas.openxmlformats.org/officeDocument/2006/customXml" ds:itemID="{80D0490C-BDB1-4A9A-A49C-25CBFE2C5597}">
   <ds:schemaRefs>
-    <ds:schemaRef ds:uri="http://schemas.microsoft.com/sharepoint/v3/contenttype/forms"/>
+    <ds:schemaRef ds:uri="http://schemas.microsoft.com/office/2006/metadata/properties"/>
+    <ds:schemaRef ds:uri="http://schemas.microsoft.com/office/infopath/2007/PartnerControls"/>
+    <ds:schemaRef ds:uri="http://schemas.microsoft.com/sharepoint/v3"/>
+    <ds:schemaRef ds:uri="71af3243-3dd4-4a8d-8c0d-dd76da1f02a5"/>
+    <ds:schemaRef ds:uri="230e9df3-be65-4c73-a93b-d1236ebd677e"/>
   </ds:schemaRefs>
 </ds:datastoreItem>
 </file>
@@ -30049,13 +29562,9 @@
 </file>
 
 <file path=customXml/itemProps3.xml><?xml version="1.0" encoding="utf-8"?>
-<ds:datastoreItem xmlns:ds="http://schemas.openxmlformats.org/officeDocument/2006/customXml" ds:itemID="{80D0490C-BDB1-4A9A-A49C-25CBFE2C5597}">
+<ds:datastoreItem xmlns:ds="http://schemas.openxmlformats.org/officeDocument/2006/customXml" ds:itemID="{D3D0AF68-AC2E-4F8B-9602-D8083AE7A50C}">
   <ds:schemaRefs>
-    <ds:schemaRef ds:uri="http://schemas.microsoft.com/office/2006/metadata/properties"/>
-    <ds:schemaRef ds:uri="http://schemas.microsoft.com/office/infopath/2007/PartnerControls"/>
-    <ds:schemaRef ds:uri="http://schemas.microsoft.com/sharepoint/v3"/>
-    <ds:schemaRef ds:uri="71af3243-3dd4-4a8d-8c0d-dd76da1f02a5"/>
-    <ds:schemaRef ds:uri="230e9df3-be65-4c73-a93b-d1236ebd677e"/>
+    <ds:schemaRef ds:uri="http://schemas.microsoft.com/sharepoint/v3/contenttype/forms"/>
   </ds:schemaRefs>
 </ds:datastoreItem>
 </file>

</xml_diff>

<commit_message>
updated basis user data
</commit_message>
<xml_diff>
--- a/Prateek Rastogi.docx
+++ b/Prateek Rastogi.docx
@@ -51,6 +51,581 @@
           <w:t>80+ M</w:t>
         </w:r>
       </w:hyperlink>
+    </w:p>
+    <w:p>
+      <w:pPr>
+        <w:pStyle w:val="Heading1"/>
+      </w:pPr>
+      <w:sdt>
+        <w:sdtPr>
+          <w:id w:val="1513793667"/>
+          <w:placeholder>
+            <w:docPart w:val="5E6005005410E54DB018BF17FE5650BE"/>
+          </w:placeholder>
+          <w:temporary/>
+          <w:showingPlcHdr/>
+          <w15:appearance w15:val="hidden"/>
+        </w:sdtPr>
+        <w:sdtContent>
+          <w:r>
+            <w:t>Education</w:t>
+          </w:r>
+        </w:sdtContent>
+      </w:sdt>
+    </w:p>
+    <w:p>
+      <w:pPr>
+        <w:spacing w:line="168" w:lineRule="auto"/>
+        <w:rPr>
+          <w:sz w:val="10"/>
+          <w:szCs w:val="12"/>
+        </w:rPr>
+      </w:pPr>
+      <w:r>
+        <w:rPr>
+          <w:noProof/>
+          <w:sz w:val="10"/>
+          <w:szCs w:val="12"/>
+        </w:rPr>
+        <mc:AlternateContent>
+          <mc:Choice Requires="wps">
+            <w:drawing>
+              <wp:inline distT="0" distB="0" distL="0" distR="0" wp14:anchorId="7CD9D880" wp14:editId="4C53A5F4">
+                <wp:extent cx="5943600" cy="0"/>
+                <wp:effectExtent l="0" t="0" r="0" b="0"/>
+                <wp:docPr id="39234896" name="Straight Connector 1">
+                  <a:extLst xmlns:a="http://schemas.openxmlformats.org/drawingml/2006/main">
+                    <a:ext uri="{C183D7F6-B498-43B3-948B-1728B52AA6E4}">
+                      <adec:decorative xmlns:adec="http://schemas.microsoft.com/office/drawing/2017/decorative" val="1"/>
+                    </a:ext>
+                  </a:extLst>
+                </wp:docPr>
+                <wp:cNvGraphicFramePr/>
+                <a:graphic xmlns:a="http://schemas.openxmlformats.org/drawingml/2006/main">
+                  <a:graphicData uri="http://schemas.microsoft.com/office/word/2010/wordprocessingShape">
+                    <wps:wsp>
+                      <wps:cNvCnPr/>
+                      <wps:spPr>
+                        <a:xfrm>
+                          <a:off x="0" y="0"/>
+                          <a:ext cx="5943600" cy="0"/>
+                        </a:xfrm>
+                        <a:prstGeom prst="line">
+                          <a:avLst/>
+                        </a:prstGeom>
+                        <a:noFill/>
+                        <a:ln w="12700" cap="flat" cmpd="sng" algn="ctr">
+                          <a:solidFill>
+                            <a:schemeClr val="tx1"/>
+                          </a:solidFill>
+                          <a:prstDash val="solid"/>
+                          <a:miter lim="800000"/>
+                        </a:ln>
+                        <a:effectLst/>
+                      </wps:spPr>
+                      <wps:bodyPr/>
+                    </wps:wsp>
+                  </a:graphicData>
+                </a:graphic>
+              </wp:inline>
+            </w:drawing>
+          </mc:Choice>
+          <mc:Fallback>
+            <w:pict>
+              <v:line w14:anchorId="376CC633" id="Straight Connector 1" o:spid="_x0000_s1026" alt="&quot;&quot;" style="visibility:visible;mso-wrap-style:square;mso-left-percent:-10001;mso-top-percent:-10001;mso-position-horizontal:absolute;mso-position-horizontal-relative:char;mso-position-vertical:absolute;mso-position-vertical-relative:line;mso-left-percent:-10001;mso-top-percent:-10001" from="0,0" to="468pt,0" o:gfxdata="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" strokecolor="black [3213]" strokeweight="1pt">
+                <v:stroke joinstyle="miter"/>
+                <w10:anchorlock/>
+              </v:line>
+            </w:pict>
+          </mc:Fallback>
+        </mc:AlternateContent>
+      </w:r>
+    </w:p>
+    <w:p>
+      <w:pPr>
+        <w:pStyle w:val="Heading2"/>
+      </w:pPr>
+      <w:r>
+        <w:t>Indian Institute of Technology Guwahati, Bachelor of Technology</w:t>
+      </w:r>
+      <w:r>
+        <w:tab/>
+        <w:t>2010-2014</w:t>
+      </w:r>
+    </w:p>
+    <w:p>
+      <w:r>
+        <w:t>Computer Science and Engineering</w:t>
+      </w:r>
+    </w:p>
+    <w:p>
+      <w:pPr>
+        <w:pStyle w:val="Heading1"/>
+      </w:pPr>
+    </w:p>
+    <w:p>
+      <w:pPr>
+        <w:pStyle w:val="Heading1"/>
+      </w:pPr>
+      <w:r>
+        <w:t>Skills</w:t>
+      </w:r>
+    </w:p>
+    <w:p>
+      <w:pPr>
+        <w:spacing w:line="168" w:lineRule="auto"/>
+        <w:rPr>
+          <w:sz w:val="10"/>
+          <w:szCs w:val="12"/>
+        </w:rPr>
+      </w:pPr>
+      <w:r>
+        <w:rPr>
+          <w:noProof/>
+          <w:sz w:val="10"/>
+          <w:szCs w:val="12"/>
+        </w:rPr>
+        <mc:AlternateContent>
+          <mc:Choice Requires="wps">
+            <w:drawing>
+              <wp:inline distT="0" distB="0" distL="0" distR="0" wp14:anchorId="66E8B0FF" wp14:editId="07DB07AC">
+                <wp:extent cx="5943600" cy="0"/>
+                <wp:effectExtent l="0" t="0" r="0" b="0"/>
+                <wp:docPr id="2043802987" name="Straight Connector 1">
+                  <a:extLst xmlns:a="http://schemas.openxmlformats.org/drawingml/2006/main">
+                    <a:ext uri="{C183D7F6-B498-43B3-948B-1728B52AA6E4}">
+                      <adec:decorative xmlns:adec="http://schemas.microsoft.com/office/drawing/2017/decorative" val="1"/>
+                    </a:ext>
+                  </a:extLst>
+                </wp:docPr>
+                <wp:cNvGraphicFramePr/>
+                <a:graphic xmlns:a="http://schemas.openxmlformats.org/drawingml/2006/main">
+                  <a:graphicData uri="http://schemas.microsoft.com/office/word/2010/wordprocessingShape">
+                    <wps:wsp>
+                      <wps:cNvCnPr/>
+                      <wps:spPr>
+                        <a:xfrm>
+                          <a:off x="0" y="0"/>
+                          <a:ext cx="5943600" cy="0"/>
+                        </a:xfrm>
+                        <a:prstGeom prst="line">
+                          <a:avLst/>
+                        </a:prstGeom>
+                        <a:ln w="12700">
+                          <a:solidFill>
+                            <a:schemeClr val="tx1"/>
+                          </a:solidFill>
+                        </a:ln>
+                      </wps:spPr>
+                      <wps:style>
+                        <a:lnRef idx="1">
+                          <a:schemeClr val="accent1"/>
+                        </a:lnRef>
+                        <a:fillRef idx="0">
+                          <a:schemeClr val="accent1"/>
+                        </a:fillRef>
+                        <a:effectRef idx="0">
+                          <a:schemeClr val="accent1"/>
+                        </a:effectRef>
+                        <a:fontRef idx="minor">
+                          <a:schemeClr val="tx1"/>
+                        </a:fontRef>
+                      </wps:style>
+                      <wps:bodyPr/>
+                    </wps:wsp>
+                  </a:graphicData>
+                </a:graphic>
+              </wp:inline>
+            </w:drawing>
+          </mc:Choice>
+          <mc:Fallback>
+            <w:pict>
+              <v:line w14:anchorId="2C983201" id="Straight Connector 1" o:spid="_x0000_s1026" alt="&quot;&quot;" style="visibility:visible;mso-wrap-style:square;mso-left-percent:-10001;mso-top-percent:-10001;mso-position-horizontal:absolute;mso-position-horizontal-relative:char;mso-position-vertical:absolute;mso-position-vertical-relative:line;mso-left-percent:-10001;mso-top-percent:-10001" from="0,0" to="468pt,0" o:gfxdata="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" strokecolor="black [3213]" strokeweight="1pt">
+                <v:stroke joinstyle="miter"/>
+                <w10:anchorlock/>
+              </v:line>
+            </w:pict>
+          </mc:Fallback>
+        </mc:AlternateContent>
+      </w:r>
+    </w:p>
+    <w:p>
+      <w:pPr>
+        <w:pStyle w:val="Heading2"/>
+      </w:pPr>
+      <w:r>
+        <w:t>Programming</w:t>
+      </w:r>
+      <w:r>
+        <w:tab/>
+      </w:r>
+    </w:p>
+    <w:p>
+      <w:pPr>
+        <w:pStyle w:val="ListBullet"/>
+      </w:pPr>
+      <w:r>
+        <w:t>JavaScript, TypeScript, JSX, JSON, Java, C#, Python, R, Solidity, Rust, C++, C, Go</w:t>
+      </w:r>
+    </w:p>
+    <w:p>
+      <w:pPr>
+        <w:pStyle w:val="Heading2"/>
+      </w:pPr>
+      <w:r>
+        <w:t>App</w:t>
+      </w:r>
+      <w:r>
+        <w:tab/>
+      </w:r>
+    </w:p>
+    <w:p>
+      <w:pPr>
+        <w:pStyle w:val="ListBullet"/>
+      </w:pPr>
+      <w:r>
+        <w:t>React Native, Expo, Flutter</w:t>
+      </w:r>
+    </w:p>
+    <w:p>
+      <w:pPr>
+        <w:pStyle w:val="Heading2"/>
+      </w:pPr>
+      <w:r>
+        <w:t>Frontend</w:t>
+      </w:r>
+      <w:r>
+        <w:tab/>
+      </w:r>
+    </w:p>
+    <w:p>
+      <w:pPr>
+        <w:pStyle w:val="ListBullet"/>
+      </w:pPr>
+      <w:r>
+        <w:t>React, Ant Design, Redux, Redux-Saga, Apollo Client, Apollo Server</w:t>
+      </w:r>
+    </w:p>
+    <w:p>
+      <w:pPr>
+        <w:pStyle w:val="ListBullet"/>
+      </w:pPr>
+      <w:r>
+        <w:t xml:space="preserve">Gatsby, Next.js, </w:t>
+      </w:r>
+      <w:proofErr w:type="spellStart"/>
+      <w:r>
+        <w:t>Nuxt</w:t>
+      </w:r>
+      <w:proofErr w:type="spellEnd"/>
+      <w:r>
+        <w:t xml:space="preserve">, </w:t>
+      </w:r>
+      <w:proofErr w:type="spellStart"/>
+      <w:r>
+        <w:t>WebExtensions</w:t>
+      </w:r>
+      <w:proofErr w:type="spellEnd"/>
+      <w:r>
+        <w:t>, Workbox</w:t>
+      </w:r>
+    </w:p>
+    <w:p>
+      <w:pPr>
+        <w:pStyle w:val="ListBullet"/>
+      </w:pPr>
+      <w:r>
+        <w:t xml:space="preserve">Cypress, Jest, Babel, Webpack, Yarn </w:t>
+      </w:r>
+    </w:p>
+    <w:p>
+      <w:pPr>
+        <w:pStyle w:val="Heading2"/>
+      </w:pPr>
+      <w:r>
+        <w:t>Backend</w:t>
+      </w:r>
+      <w:r>
+        <w:tab/>
+      </w:r>
+    </w:p>
+    <w:p>
+      <w:pPr>
+        <w:pStyle w:val="ListBullet"/>
+      </w:pPr>
+      <w:r>
+        <w:t>Spring Boot, Spring Data, Hibernate, Guava, TestNG, Mockito, Selenium, Maven</w:t>
+      </w:r>
+    </w:p>
+    <w:p>
+      <w:pPr>
+        <w:pStyle w:val="ListBullet"/>
+      </w:pPr>
+      <w:proofErr w:type="spellStart"/>
+      <w:r>
+        <w:t>RxJS</w:t>
+      </w:r>
+      <w:proofErr w:type="spellEnd"/>
+      <w:r>
+        <w:t xml:space="preserve">, </w:t>
+      </w:r>
+      <w:proofErr w:type="spellStart"/>
+      <w:r>
+        <w:t>Ramda</w:t>
+      </w:r>
+      <w:proofErr w:type="spellEnd"/>
+      <w:r>
+        <w:t xml:space="preserve">, </w:t>
+      </w:r>
+      <w:proofErr w:type="spellStart"/>
+      <w:r>
+        <w:t>Lodash</w:t>
+      </w:r>
+      <w:proofErr w:type="spellEnd"/>
+      <w:r>
+        <w:t xml:space="preserve">, </w:t>
+      </w:r>
+      <w:proofErr w:type="spellStart"/>
+      <w:r>
+        <w:t>Strapi</w:t>
+      </w:r>
+      <w:proofErr w:type="spellEnd"/>
+      <w:r>
+        <w:t xml:space="preserve">, </w:t>
+      </w:r>
+      <w:proofErr w:type="spellStart"/>
+      <w:r>
+        <w:t>LoopBack</w:t>
+      </w:r>
+      <w:proofErr w:type="spellEnd"/>
+      <w:r>
+        <w:t xml:space="preserve">, Express, </w:t>
+      </w:r>
+      <w:proofErr w:type="spellStart"/>
+      <w:r>
+        <w:t>standardJS</w:t>
+      </w:r>
+      <w:proofErr w:type="spellEnd"/>
+      <w:r>
+        <w:t xml:space="preserve">, </w:t>
+      </w:r>
+      <w:proofErr w:type="spellStart"/>
+      <w:r>
+        <w:t>npm</w:t>
+      </w:r>
+      <w:proofErr w:type="spellEnd"/>
+    </w:p>
+    <w:p>
+      <w:pPr>
+        <w:pStyle w:val="ListBullet"/>
+      </w:pPr>
+      <w:r>
+        <w:t>MongoDB, MySQL, Neo4j, Cassandra, Kafka, Redis</w:t>
+      </w:r>
+    </w:p>
+    <w:p>
+      <w:pPr>
+        <w:pStyle w:val="Heading2"/>
+      </w:pPr>
+      <w:r>
+        <w:t>DevOps</w:t>
+      </w:r>
+      <w:r>
+        <w:tab/>
+      </w:r>
+    </w:p>
+    <w:p>
+      <w:pPr>
+        <w:pStyle w:val="ListBullet"/>
+      </w:pPr>
+      <w:r>
+        <w:t xml:space="preserve">Docker, Docker Compose, Vagrant, Kubernetes, Helm, </w:t>
+      </w:r>
+      <w:proofErr w:type="spellStart"/>
+      <w:r>
+        <w:t>Knative</w:t>
+      </w:r>
+      <w:proofErr w:type="spellEnd"/>
+      <w:r>
+        <w:t>, Istio, Jenkins, Terraform</w:t>
+      </w:r>
+    </w:p>
+    <w:p>
+      <w:pPr>
+        <w:pStyle w:val="Heading2"/>
+      </w:pPr>
+      <w:r>
+        <w:t>Cloud</w:t>
+      </w:r>
+      <w:r>
+        <w:tab/>
+      </w:r>
+    </w:p>
+    <w:p>
+      <w:pPr>
+        <w:pStyle w:val="ListBullet"/>
+      </w:pPr>
+      <w:r>
+        <w:t>Google Cloud, Microsoft Azure, AWS</w:t>
+      </w:r>
+    </w:p>
+    <w:p>
+      <w:pPr>
+        <w:pStyle w:val="Heading2"/>
+      </w:pPr>
+      <w:r>
+        <w:t>AI</w:t>
+      </w:r>
+      <w:r>
+        <w:tab/>
+      </w:r>
+    </w:p>
+    <w:p>
+      <w:pPr>
+        <w:pStyle w:val="ListBullet"/>
+      </w:pPr>
+      <w:r>
+        <w:t xml:space="preserve">Hugging Face, </w:t>
+      </w:r>
+      <w:proofErr w:type="spellStart"/>
+      <w:r>
+        <w:t>PyTorch</w:t>
+      </w:r>
+      <w:proofErr w:type="spellEnd"/>
+      <w:r>
+        <w:t xml:space="preserve">, TensorFlow, Kubeflow, </w:t>
+      </w:r>
+      <w:proofErr w:type="spellStart"/>
+      <w:r>
+        <w:t>MLflow</w:t>
+      </w:r>
+      <w:proofErr w:type="spellEnd"/>
+    </w:p>
+    <w:p>
+      <w:pPr>
+        <w:pStyle w:val="ListBullet"/>
+      </w:pPr>
+      <w:r>
+        <w:t>LLM, Prompt Engineering</w:t>
+      </w:r>
+    </w:p>
+    <w:p>
+      <w:pPr>
+        <w:pStyle w:val="Heading2"/>
+      </w:pPr>
+      <w:r>
+        <w:t>Blockchain</w:t>
+      </w:r>
+      <w:r>
+        <w:tab/>
+      </w:r>
+    </w:p>
+    <w:p>
+      <w:pPr>
+        <w:pStyle w:val="ListBullet"/>
+      </w:pPr>
+      <w:r>
+        <w:t xml:space="preserve">Hardhat, </w:t>
+      </w:r>
+      <w:proofErr w:type="spellStart"/>
+      <w:r>
+        <w:t>OpenZeppelin</w:t>
+      </w:r>
+      <w:proofErr w:type="spellEnd"/>
+      <w:r>
+        <w:t>, Hyperledger, Cosmos</w:t>
+      </w:r>
+    </w:p>
+    <w:p>
+      <w:pPr>
+        <w:pStyle w:val="Heading2"/>
+      </w:pPr>
+      <w:r>
+        <w:t>Data</w:t>
+      </w:r>
+      <w:r>
+        <w:tab/>
+      </w:r>
+    </w:p>
+    <w:p>
+      <w:pPr>
+        <w:pStyle w:val="ListBullet"/>
+      </w:pPr>
+      <w:r>
+        <w:t xml:space="preserve">Databricks, Snowflake, </w:t>
+      </w:r>
+      <w:proofErr w:type="spellStart"/>
+      <w:r>
+        <w:t>NiFi</w:t>
+      </w:r>
+      <w:proofErr w:type="spellEnd"/>
+      <w:r>
+        <w:t xml:space="preserve">, Airflow, </w:t>
+      </w:r>
+      <w:proofErr w:type="spellStart"/>
+      <w:r>
+        <w:t>Flink</w:t>
+      </w:r>
+      <w:proofErr w:type="spellEnd"/>
+      <w:r>
+        <w:t>, Spark, ELK</w:t>
+      </w:r>
+    </w:p>
+    <w:p>
+      <w:pPr>
+        <w:pStyle w:val="Heading2"/>
+      </w:pPr>
+      <w:r>
+        <w:t>Tools</w:t>
+      </w:r>
+      <w:r>
+        <w:tab/>
+      </w:r>
+    </w:p>
+    <w:p>
+      <w:pPr>
+        <w:pStyle w:val="ListBullet"/>
+      </w:pPr>
+      <w:r>
+        <w:t>Git, Jira, Rally, 365, Linux, macOS, Windows</w:t>
+      </w:r>
+    </w:p>
+    <w:p>
+      <w:pPr>
+        <w:pStyle w:val="ListBullet"/>
+      </w:pPr>
+      <w:r>
+        <w:t xml:space="preserve">Visual Studio Code, Chrome </w:t>
+      </w:r>
+      <w:proofErr w:type="spellStart"/>
+      <w:r>
+        <w:t>DevTools</w:t>
+      </w:r>
+      <w:proofErr w:type="spellEnd"/>
+      <w:r>
+        <w:t>, WebStorm, IntelliJ IDEA, Eclipse</w:t>
+      </w:r>
+    </w:p>
+    <w:p>
+      <w:pPr>
+        <w:pStyle w:val="ListBullet"/>
+      </w:pPr>
+      <w:proofErr w:type="spellStart"/>
+      <w:r>
+        <w:t>JupyterLab</w:t>
+      </w:r>
+      <w:proofErr w:type="spellEnd"/>
+      <w:r>
+        <w:t xml:space="preserve">, RStudio, MySQL Workbench, Visual Studio, </w:t>
+      </w:r>
+      <w:proofErr w:type="gramStart"/>
+      <w:r>
+        <w:t>Code::</w:t>
+      </w:r>
+      <w:proofErr w:type="gramEnd"/>
+      <w:r>
+        <w:t>Blocks</w:t>
+      </w:r>
     </w:p>
     <w:p>
       <w:pPr>
@@ -156,7 +731,7 @@
         <w:pStyle w:val="Heading2"/>
       </w:pPr>
       <w:r>
-        <w:t>IVY IT | WFH, United Kingdom | CIO</w:t>
+        <w:t>IVY IT</w:t>
       </w:r>
       <w:r>
         <w:tab/>
@@ -315,7 +890,7 @@
         <w:pStyle w:val="Heading2"/>
       </w:pPr>
       <w:r>
-        <w:t>INDORAMA | Fergana, Uzbekistan | Expert- Digitization &amp; IT</w:t>
+        <w:t>INDORAMA</w:t>
       </w:r>
       <w:r>
         <w:tab/>
@@ -439,7 +1014,7 @@
         <w:pStyle w:val="Heading2"/>
       </w:pPr>
       <w:r>
-        <w:t>FEMZRD | Remote, United States | Consultant</w:t>
+        <w:t>FEMZRD</w:t>
       </w:r>
       <w:r>
         <w:tab/>
@@ -566,7 +1141,7 @@
         <w:pStyle w:val="Heading2"/>
       </w:pPr>
       <w:r>
-        <w:t>TIMES INTERNET | Noida, India | Manager Level 2</w:t>
+        <w:t>TIMES INTERNET</w:t>
       </w:r>
       <w:r>
         <w:tab/>
@@ -681,7 +1256,7 @@
         <w:pStyle w:val="Heading2"/>
       </w:pPr>
       <w:r>
-        <w:t>HOUSE OF QUOTES | Bangalore, India | Director</w:t>
+        <w:t>HOUSE OF QUOTES</w:t>
       </w:r>
       <w:r>
         <w:tab/>
@@ -770,7 +1345,7 @@
         <w:pStyle w:val="Heading2"/>
       </w:pPr>
       <w:r>
-        <w:t>FICO | Bangalore, India | Software Engineer I</w:t>
+        <w:t>FICO</w:t>
       </w:r>
       <w:r>
         <w:tab/>
@@ -846,7 +1421,7 @@
         <w:pStyle w:val="Heading2"/>
       </w:pPr>
       <w:r>
-        <w:t>UMONS | Mons, Belgium | Summer Trainee</w:t>
+        <w:t>UMONS</w:t>
       </w:r>
       <w:r>
         <w:tab/>
@@ -897,767 +1472,6 @@
       <w:r>
         <w:t>Exploratory Data Analysis (EDA) on retrieved dataset</w:t>
       </w:r>
-    </w:p>
-    <w:p>
-      <w:pPr>
-        <w:pStyle w:val="Heading1"/>
-      </w:pPr>
-      <w:r>
-        <w:lastRenderedPageBreak/>
-        <w:t>Skills</w:t>
-      </w:r>
-    </w:p>
-    <w:p>
-      <w:pPr>
-        <w:spacing w:line="168" w:lineRule="auto"/>
-        <w:rPr>
-          <w:sz w:val="10"/>
-          <w:szCs w:val="12"/>
-        </w:rPr>
-      </w:pPr>
-      <w:r>
-        <w:rPr>
-          <w:noProof/>
-          <w:sz w:val="10"/>
-          <w:szCs w:val="12"/>
-        </w:rPr>
-        <mc:AlternateContent>
-          <mc:Choice Requires="wps">
-            <w:drawing>
-              <wp:inline distT="0" distB="0" distL="0" distR="0" wp14:anchorId="04584A14" wp14:editId="4A1E8262">
-                <wp:extent cx="5943600" cy="0"/>
-                <wp:effectExtent l="0" t="0" r="0" b="0"/>
-                <wp:docPr id="2043802987" name="Straight Connector 1">
-                  <a:extLst xmlns:a="http://schemas.openxmlformats.org/drawingml/2006/main">
-                    <a:ext uri="{C183D7F6-B498-43B3-948B-1728B52AA6E4}">
-                      <adec:decorative xmlns:adec="http://schemas.microsoft.com/office/drawing/2017/decorative" val="1"/>
-                    </a:ext>
-                  </a:extLst>
-                </wp:docPr>
-                <wp:cNvGraphicFramePr/>
-                <a:graphic xmlns:a="http://schemas.openxmlformats.org/drawingml/2006/main">
-                  <a:graphicData uri="http://schemas.microsoft.com/office/word/2010/wordprocessingShape">
-                    <wps:wsp>
-                      <wps:cNvCnPr/>
-                      <wps:spPr>
-                        <a:xfrm>
-                          <a:off x="0" y="0"/>
-                          <a:ext cx="5943600" cy="0"/>
-                        </a:xfrm>
-                        <a:prstGeom prst="line">
-                          <a:avLst/>
-                        </a:prstGeom>
-                        <a:ln w="12700">
-                          <a:solidFill>
-                            <a:schemeClr val="tx1"/>
-                          </a:solidFill>
-                        </a:ln>
-                      </wps:spPr>
-                      <wps:style>
-                        <a:lnRef idx="1">
-                          <a:schemeClr val="accent1"/>
-                        </a:lnRef>
-                        <a:fillRef idx="0">
-                          <a:schemeClr val="accent1"/>
-                        </a:fillRef>
-                        <a:effectRef idx="0">
-                          <a:schemeClr val="accent1"/>
-                        </a:effectRef>
-                        <a:fontRef idx="minor">
-                          <a:schemeClr val="tx1"/>
-                        </a:fontRef>
-                      </wps:style>
-                      <wps:bodyPr/>
-                    </wps:wsp>
-                  </a:graphicData>
-                </a:graphic>
-              </wp:inline>
-            </w:drawing>
-          </mc:Choice>
-          <mc:Fallback>
-            <w:pict>
-              <v:line w14:anchorId="32918842" id="Straight Connector 1" o:spid="_x0000_s1026" alt="&quot;&quot;" style="visibility:visible;mso-wrap-style:square;mso-left-percent:-10001;mso-top-percent:-10001;mso-position-horizontal:absolute;mso-position-horizontal-relative:char;mso-position-vertical:absolute;mso-position-vertical-relative:line;mso-left-percent:-10001;mso-top-percent:-10001" from="0,0" to="468pt,0" o:gfxdata="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" strokecolor="black [3213]" strokeweight="1pt">
-                <v:stroke joinstyle="miter"/>
-                <w10:anchorlock/>
-              </v:line>
-            </w:pict>
-          </mc:Fallback>
-        </mc:AlternateContent>
-      </w:r>
-    </w:p>
-    <w:p>
-      <w:pPr>
-        <w:pStyle w:val="Heading2"/>
-      </w:pPr>
-      <w:r>
-        <w:t>Programming</w:t>
-      </w:r>
-      <w:r>
-        <w:tab/>
-      </w:r>
-    </w:p>
-    <w:p>
-      <w:pPr>
-        <w:pStyle w:val="ListBullet"/>
-      </w:pPr>
-      <w:r>
-        <w:t xml:space="preserve">JavaScript, TypeScript, JSX, JSON, Java, C#, Python, R, </w:t>
-      </w:r>
-      <w:r>
-        <w:t>Solidity,</w:t>
-      </w:r>
-      <w:r>
-        <w:t xml:space="preserve"> Rust,</w:t>
-      </w:r>
-      <w:r>
-        <w:t xml:space="preserve"> </w:t>
-      </w:r>
-      <w:r>
-        <w:t>C++, C</w:t>
-      </w:r>
-      <w:r>
-        <w:t>, Go</w:t>
-      </w:r>
-    </w:p>
-    <w:p>
-      <w:pPr>
-        <w:pStyle w:val="Heading2"/>
-      </w:pPr>
-      <w:r>
-        <w:t>Ap</w:t>
-      </w:r>
-      <w:r>
-        <w:t>p</w:t>
-      </w:r>
-      <w:r>
-        <w:tab/>
-      </w:r>
-    </w:p>
-    <w:p>
-      <w:pPr>
-        <w:pStyle w:val="ListBullet"/>
-      </w:pPr>
-      <w:r>
-        <w:t>React Native, Expo</w:t>
-      </w:r>
-      <w:r>
-        <w:t>, Flutter</w:t>
-      </w:r>
-    </w:p>
-    <w:p>
-      <w:pPr>
-        <w:pStyle w:val="Heading2"/>
-      </w:pPr>
-      <w:r>
-        <w:t>Frontend</w:t>
-      </w:r>
-      <w:r>
-        <w:tab/>
-      </w:r>
-    </w:p>
-    <w:p>
-      <w:pPr>
-        <w:pStyle w:val="ListBullet"/>
-      </w:pPr>
-      <w:r>
-        <w:t>React, Ant Design, Redux, Redux-Saga,</w:t>
-      </w:r>
-      <w:r>
-        <w:t xml:space="preserve"> </w:t>
-      </w:r>
-      <w:r>
-        <w:t>Apollo</w:t>
-      </w:r>
-      <w:r>
-        <w:t xml:space="preserve"> </w:t>
-      </w:r>
-      <w:r>
-        <w:t>Client</w:t>
-      </w:r>
-      <w:r>
-        <w:t>, Apollo Server</w:t>
-      </w:r>
-    </w:p>
-    <w:p>
-      <w:pPr>
-        <w:pStyle w:val="ListBullet"/>
-      </w:pPr>
-      <w:r>
-        <w:t xml:space="preserve">Gatsby, </w:t>
-      </w:r>
-      <w:r>
-        <w:t xml:space="preserve">Next.js, </w:t>
-      </w:r>
-      <w:proofErr w:type="spellStart"/>
-      <w:r>
-        <w:t>Nuxt</w:t>
-      </w:r>
-      <w:proofErr w:type="spellEnd"/>
-      <w:r>
-        <w:t xml:space="preserve">, </w:t>
-      </w:r>
-      <w:proofErr w:type="spellStart"/>
-      <w:r>
-        <w:t>WebExtensions</w:t>
-      </w:r>
-      <w:proofErr w:type="spellEnd"/>
-      <w:r>
-        <w:t>, Workbox</w:t>
-      </w:r>
-    </w:p>
-    <w:p>
-      <w:pPr>
-        <w:pStyle w:val="ListBullet"/>
-      </w:pPr>
-      <w:r>
-        <w:t xml:space="preserve">Cypress, Jest, Babel, </w:t>
-      </w:r>
-      <w:r>
-        <w:t>W</w:t>
-      </w:r>
-      <w:r>
-        <w:t xml:space="preserve">ebpack, Yarn </w:t>
-      </w:r>
-    </w:p>
-    <w:p>
-      <w:pPr>
-        <w:pStyle w:val="Heading2"/>
-      </w:pPr>
-      <w:r>
-        <w:t>Backend</w:t>
-      </w:r>
-      <w:r>
-        <w:tab/>
-      </w:r>
-    </w:p>
-    <w:p>
-      <w:pPr>
-        <w:pStyle w:val="ListBullet"/>
-      </w:pPr>
-      <w:r>
-        <w:t>Spring Boot, Spring Data, Hibernate,</w:t>
-      </w:r>
-      <w:r>
-        <w:t xml:space="preserve"> </w:t>
-      </w:r>
-      <w:r>
-        <w:t>Guava,</w:t>
-      </w:r>
-      <w:r>
-        <w:t xml:space="preserve"> TestNG, Mockito, Selenium, Maven</w:t>
-      </w:r>
-    </w:p>
-    <w:p>
-      <w:pPr>
-        <w:pStyle w:val="ListBullet"/>
-      </w:pPr>
-      <w:proofErr w:type="spellStart"/>
-      <w:r>
-        <w:t>RxJS</w:t>
-      </w:r>
-      <w:proofErr w:type="spellEnd"/>
-      <w:r>
-        <w:t xml:space="preserve">, </w:t>
-      </w:r>
-      <w:proofErr w:type="spellStart"/>
-      <w:r>
-        <w:t>Ramda</w:t>
-      </w:r>
-      <w:proofErr w:type="spellEnd"/>
-      <w:r>
-        <w:t xml:space="preserve">, </w:t>
-      </w:r>
-      <w:proofErr w:type="spellStart"/>
-      <w:r>
-        <w:t>Lodash</w:t>
-      </w:r>
-      <w:proofErr w:type="spellEnd"/>
-      <w:r>
-        <w:t xml:space="preserve">, </w:t>
-      </w:r>
-      <w:proofErr w:type="spellStart"/>
-      <w:r>
-        <w:t>Strapi</w:t>
-      </w:r>
-      <w:proofErr w:type="spellEnd"/>
-      <w:r>
-        <w:t xml:space="preserve">, </w:t>
-      </w:r>
-      <w:proofErr w:type="spellStart"/>
-      <w:r>
-        <w:t>LoopBack</w:t>
-      </w:r>
-      <w:proofErr w:type="spellEnd"/>
-      <w:r>
-        <w:t xml:space="preserve">, Express, </w:t>
-      </w:r>
-      <w:proofErr w:type="spellStart"/>
-      <w:r>
-        <w:t>standardJS</w:t>
-      </w:r>
-      <w:proofErr w:type="spellEnd"/>
-      <w:r>
-        <w:t xml:space="preserve">, </w:t>
-      </w:r>
-      <w:proofErr w:type="spellStart"/>
-      <w:r>
-        <w:t>npm</w:t>
-      </w:r>
-      <w:proofErr w:type="spellEnd"/>
-    </w:p>
-    <w:p>
-      <w:pPr>
-        <w:pStyle w:val="ListBullet"/>
-      </w:pPr>
-      <w:r>
-        <w:t>MongoDB, MySQL</w:t>
-      </w:r>
-      <w:r>
-        <w:t xml:space="preserve">, </w:t>
-      </w:r>
-      <w:r>
-        <w:t>Neo4j, Cassandra</w:t>
-      </w:r>
-      <w:r>
-        <w:t>, Kafka</w:t>
-      </w:r>
-      <w:r>
-        <w:t>, Redis</w:t>
-      </w:r>
-    </w:p>
-    <w:p>
-      <w:pPr>
-        <w:pStyle w:val="Heading2"/>
-      </w:pPr>
-      <w:r>
-        <w:t>Blockchain</w:t>
-      </w:r>
-      <w:r>
-        <w:tab/>
-      </w:r>
-    </w:p>
-    <w:p>
-      <w:pPr>
-        <w:pStyle w:val="ListBullet"/>
-      </w:pPr>
-      <w:r>
-        <w:t>Hardhat</w:t>
-      </w:r>
-      <w:r>
-        <w:t>,</w:t>
-      </w:r>
-      <w:r>
-        <w:t xml:space="preserve"> </w:t>
-      </w:r>
-      <w:proofErr w:type="spellStart"/>
-      <w:r>
-        <w:t>OpenZeppelin</w:t>
-      </w:r>
-      <w:proofErr w:type="spellEnd"/>
-      <w:r>
-        <w:t>,</w:t>
-      </w:r>
-      <w:r>
-        <w:t xml:space="preserve"> </w:t>
-      </w:r>
-      <w:r>
-        <w:t>Hyperledger</w:t>
-      </w:r>
-      <w:r>
-        <w:t>,</w:t>
-      </w:r>
-      <w:r>
-        <w:t xml:space="preserve"> </w:t>
-      </w:r>
-      <w:r>
-        <w:t>Cosmos</w:t>
-      </w:r>
-    </w:p>
-    <w:p>
-      <w:pPr>
-        <w:pStyle w:val="Heading2"/>
-      </w:pPr>
-      <w:r>
-        <w:t>DevOps</w:t>
-      </w:r>
-      <w:r>
-        <w:tab/>
-      </w:r>
-    </w:p>
-    <w:p>
-      <w:pPr>
-        <w:pStyle w:val="ListBullet"/>
-      </w:pPr>
-      <w:r>
-        <w:t>Docker, Docker Compose,</w:t>
-      </w:r>
-      <w:r>
-        <w:t xml:space="preserve"> Vagrant, Kubernetes, Helm, </w:t>
-      </w:r>
-      <w:proofErr w:type="spellStart"/>
-      <w:r>
-        <w:t>Knative</w:t>
-      </w:r>
-      <w:proofErr w:type="spellEnd"/>
-      <w:r>
-        <w:t>, Istio</w:t>
-      </w:r>
-      <w:r>
-        <w:t>,</w:t>
-      </w:r>
-      <w:r>
-        <w:t xml:space="preserve"> Jenkins, </w:t>
-      </w:r>
-      <w:r>
-        <w:t>Terraform</w:t>
-      </w:r>
-    </w:p>
-    <w:p>
-      <w:pPr>
-        <w:pStyle w:val="Heading2"/>
-      </w:pPr>
-      <w:r>
-        <w:t>Cloud</w:t>
-      </w:r>
-      <w:r>
-        <w:tab/>
-      </w:r>
-    </w:p>
-    <w:p>
-      <w:pPr>
-        <w:pStyle w:val="ListBullet"/>
-      </w:pPr>
-      <w:r>
-        <w:t>Google Cloud, Microsoft Azure, AWS</w:t>
-      </w:r>
-    </w:p>
-    <w:p>
-      <w:pPr>
-        <w:pStyle w:val="Heading2"/>
-      </w:pPr>
-      <w:r>
-        <w:t>AI</w:t>
-      </w:r>
-      <w:r>
-        <w:tab/>
-      </w:r>
-    </w:p>
-    <w:p>
-      <w:pPr>
-        <w:pStyle w:val="ListBullet"/>
-      </w:pPr>
-      <w:r>
-        <w:t xml:space="preserve">Hugging Face, </w:t>
-      </w:r>
-      <w:proofErr w:type="spellStart"/>
-      <w:r>
-        <w:t>PyTorch</w:t>
-      </w:r>
-      <w:proofErr w:type="spellEnd"/>
-      <w:r>
-        <w:t xml:space="preserve">, TensorFlow, </w:t>
-      </w:r>
-      <w:r>
-        <w:t>Kubeflow</w:t>
-      </w:r>
-      <w:r>
-        <w:t>,</w:t>
-      </w:r>
-      <w:r>
-        <w:t xml:space="preserve"> </w:t>
-      </w:r>
-      <w:proofErr w:type="spellStart"/>
-      <w:r>
-        <w:t>MLflow</w:t>
-      </w:r>
-      <w:proofErr w:type="spellEnd"/>
-    </w:p>
-    <w:p>
-      <w:pPr>
-        <w:pStyle w:val="ListBullet"/>
-      </w:pPr>
-      <w:r>
-        <w:t>LLM, Prompt Engineering</w:t>
-      </w:r>
-    </w:p>
-    <w:p>
-      <w:pPr>
-        <w:pStyle w:val="Heading2"/>
-      </w:pPr>
-      <w:r>
-        <w:t>Data</w:t>
-      </w:r>
-      <w:r>
-        <w:tab/>
-      </w:r>
-    </w:p>
-    <w:p>
-      <w:pPr>
-        <w:pStyle w:val="ListBullet"/>
-      </w:pPr>
-      <w:r>
-        <w:t>Da</w:t>
-      </w:r>
-      <w:r>
-        <w:t>tabricks</w:t>
-      </w:r>
-      <w:r>
-        <w:t>,</w:t>
-      </w:r>
-      <w:r>
-        <w:t xml:space="preserve"> </w:t>
-      </w:r>
-      <w:r>
-        <w:t>S</w:t>
-      </w:r>
-      <w:r>
-        <w:t>nowflake,</w:t>
-      </w:r>
-      <w:r>
-        <w:t xml:space="preserve"> </w:t>
-      </w:r>
-      <w:proofErr w:type="spellStart"/>
-      <w:r>
-        <w:t>NiFi</w:t>
-      </w:r>
-      <w:proofErr w:type="spellEnd"/>
-      <w:r>
-        <w:t xml:space="preserve">, </w:t>
-      </w:r>
-      <w:r>
-        <w:t>Airflow,</w:t>
-      </w:r>
-      <w:r>
-        <w:t xml:space="preserve"> </w:t>
-      </w:r>
-      <w:proofErr w:type="spellStart"/>
-      <w:r>
-        <w:t>Flink</w:t>
-      </w:r>
-      <w:proofErr w:type="spellEnd"/>
-      <w:r>
-        <w:t xml:space="preserve">, </w:t>
-      </w:r>
-      <w:r>
-        <w:t>Spark, ELK</w:t>
-      </w:r>
-    </w:p>
-    <w:p>
-      <w:pPr>
-        <w:pStyle w:val="Heading2"/>
-      </w:pPr>
-      <w:proofErr w:type="spellStart"/>
-      <w:r>
-        <w:t>Misc</w:t>
-      </w:r>
-      <w:proofErr w:type="spellEnd"/>
-      <w:r>
-        <w:tab/>
-      </w:r>
-    </w:p>
-    <w:p>
-      <w:pPr>
-        <w:pStyle w:val="ListBullet"/>
-      </w:pPr>
-      <w:r>
-        <w:t>Git, Jira, Rally,</w:t>
-      </w:r>
-      <w:r>
-        <w:t xml:space="preserve"> 365</w:t>
-      </w:r>
-      <w:r>
-        <w:t>, Linux, macOS, Windows</w:t>
-      </w:r>
-    </w:p>
-    <w:p>
-      <w:pPr>
-        <w:pStyle w:val="ListBullet"/>
-      </w:pPr>
-      <w:r>
-        <w:t xml:space="preserve">Visual Studio Code, Chrome </w:t>
-      </w:r>
-      <w:proofErr w:type="spellStart"/>
-      <w:r>
-        <w:t>DevTools</w:t>
-      </w:r>
-      <w:proofErr w:type="spellEnd"/>
-      <w:r>
-        <w:t>, WebStorm, Intelli</w:t>
-      </w:r>
-      <w:r>
-        <w:t>J</w:t>
-      </w:r>
-      <w:r>
-        <w:t xml:space="preserve"> IDEA, Eclipse</w:t>
-      </w:r>
-    </w:p>
-    <w:p>
-      <w:pPr>
-        <w:pStyle w:val="ListBullet"/>
-      </w:pPr>
-      <w:proofErr w:type="spellStart"/>
-      <w:r>
-        <w:t>JupyterLab</w:t>
-      </w:r>
-      <w:proofErr w:type="spellEnd"/>
-      <w:r>
-        <w:t>,</w:t>
-      </w:r>
-      <w:r>
-        <w:t xml:space="preserve"> </w:t>
-      </w:r>
-      <w:r>
-        <w:t>RStudio, MySQL</w:t>
-      </w:r>
-      <w:r>
-        <w:t xml:space="preserve"> </w:t>
-      </w:r>
-      <w:r>
-        <w:t>Work</w:t>
-      </w:r>
-      <w:r>
-        <w:t>b</w:t>
-      </w:r>
-      <w:r>
-        <w:t xml:space="preserve">ench, Visual Studio, </w:t>
-      </w:r>
-      <w:proofErr w:type="gramStart"/>
-      <w:r>
-        <w:t>Code</w:t>
-      </w:r>
-      <w:r>
-        <w:t>::</w:t>
-      </w:r>
-      <w:proofErr w:type="gramEnd"/>
-      <w:r>
-        <w:t>Blocks</w:t>
-      </w:r>
-    </w:p>
-    <w:p>
-      <w:pPr>
-        <w:pStyle w:val="ListBullet"/>
-        <w:numPr>
-          <w:ilvl w:val="0"/>
-          <w:numId w:val="0"/>
-        </w:numPr>
-        <w:ind w:left="288"/>
-      </w:pPr>
-    </w:p>
-    <w:p>
-      <w:pPr>
-        <w:pStyle w:val="Heading1"/>
-      </w:pPr>
-      <w:sdt>
-        <w:sdtPr>
-          <w:id w:val="1513793667"/>
-          <w:placeholder>
-            <w:docPart w:val="0CA8D66BA3C67F419D6541454564600B"/>
-          </w:placeholder>
-          <w:temporary/>
-          <w:showingPlcHdr/>
-          <w15:appearance w15:val="hidden"/>
-        </w:sdtPr>
-        <w:sdtContent>
-          <w:r>
-            <w:t>Education</w:t>
-          </w:r>
-        </w:sdtContent>
-      </w:sdt>
-    </w:p>
-    <w:p>
-      <w:pPr>
-        <w:spacing w:line="168" w:lineRule="auto"/>
-        <w:rPr>
-          <w:sz w:val="10"/>
-          <w:szCs w:val="12"/>
-        </w:rPr>
-      </w:pPr>
-      <w:r>
-        <w:rPr>
-          <w:noProof/>
-          <w:sz w:val="10"/>
-          <w:szCs w:val="12"/>
-        </w:rPr>
-        <mc:AlternateContent>
-          <mc:Choice Requires="wps">
-            <w:drawing>
-              <wp:inline distT="0" distB="0" distL="0" distR="0" wp14:anchorId="64302285" wp14:editId="25A92C59">
-                <wp:extent cx="5943600" cy="0"/>
-                <wp:effectExtent l="0" t="0" r="0" b="0"/>
-                <wp:docPr id="39234896" name="Straight Connector 1">
-                  <a:extLst xmlns:a="http://schemas.openxmlformats.org/drawingml/2006/main">
-                    <a:ext uri="{C183D7F6-B498-43B3-948B-1728B52AA6E4}">
-                      <adec:decorative xmlns:adec="http://schemas.microsoft.com/office/drawing/2017/decorative" val="1"/>
-                    </a:ext>
-                  </a:extLst>
-                </wp:docPr>
-                <wp:cNvGraphicFramePr/>
-                <a:graphic xmlns:a="http://schemas.openxmlformats.org/drawingml/2006/main">
-                  <a:graphicData uri="http://schemas.microsoft.com/office/word/2010/wordprocessingShape">
-                    <wps:wsp>
-                      <wps:cNvCnPr/>
-                      <wps:spPr>
-                        <a:xfrm>
-                          <a:off x="0" y="0"/>
-                          <a:ext cx="5943600" cy="0"/>
-                        </a:xfrm>
-                        <a:prstGeom prst="line">
-                          <a:avLst/>
-                        </a:prstGeom>
-                        <a:noFill/>
-                        <a:ln w="12700" cap="flat" cmpd="sng" algn="ctr">
-                          <a:solidFill>
-                            <a:schemeClr val="tx1"/>
-                          </a:solidFill>
-                          <a:prstDash val="solid"/>
-                          <a:miter lim="800000"/>
-                        </a:ln>
-                        <a:effectLst/>
-                      </wps:spPr>
-                      <wps:bodyPr/>
-                    </wps:wsp>
-                  </a:graphicData>
-                </a:graphic>
-              </wp:inline>
-            </w:drawing>
-          </mc:Choice>
-          <mc:Fallback>
-            <w:pict>
-              <v:line w14:anchorId="12CB6619" id="Straight Connector 1" o:spid="_x0000_s1026" alt="&quot;&quot;" style="visibility:visible;mso-wrap-style:square;mso-left-percent:-10001;mso-top-percent:-10001;mso-position-horizontal:absolute;mso-position-horizontal-relative:char;mso-position-vertical:absolute;mso-position-vertical-relative:line;mso-left-percent:-10001;mso-top-percent:-10001" from="0,0" to="468pt,0" o:gfxdata="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" strokecolor="black [3213]" strokeweight="1pt">
-                <v:stroke joinstyle="miter"/>
-                <w10:anchorlock/>
-              </v:line>
-            </w:pict>
-          </mc:Fallback>
-        </mc:AlternateContent>
-      </w:r>
-    </w:p>
-    <w:p>
-      <w:pPr>
-        <w:pStyle w:val="Heading2"/>
-      </w:pPr>
-      <w:r>
-        <w:t>Indian Institute of Technology Guwahati, Bachelor of Technology</w:t>
-      </w:r>
-      <w:r>
-        <w:tab/>
-        <w:t>2010-2014</w:t>
-      </w:r>
-    </w:p>
-    <w:p>
-      <w:r>
-        <w:t>Computer Science and Engineering</w:t>
-      </w:r>
-    </w:p>
-    <w:p>
-      <w:pPr>
-        <w:pStyle w:val="ListBullet"/>
-        <w:numPr>
-          <w:ilvl w:val="0"/>
-          <w:numId w:val="0"/>
-        </w:numPr>
-        <w:ind w:left="288"/>
-      </w:pPr>
     </w:p>
     <w:sectPr>
       <w:pgSz w:w="12240" w:h="15840"/>
@@ -28204,7 +28018,7 @@
     </w:docPart>
     <w:docPart>
       <w:docPartPr>
-        <w:name w:val="0CA8D66BA3C67F419D6541454564600B"/>
+        <w:name w:val="5E6005005410E54DB018BF17FE5650BE"/>
         <w:category>
           <w:name w:val="General"/>
           <w:gallery w:val="placeholder"/>
@@ -28215,12 +28029,12 @@
         <w:behaviors>
           <w:behavior w:val="content"/>
         </w:behaviors>
-        <w:guid w:val="{A6B6AA6A-BD35-B041-9236-853BBC13A810}"/>
+        <w:guid w:val="{EEC35639-E308-6040-9881-5622ED2C3157}"/>
       </w:docPartPr>
       <w:docPartBody>
         <w:p>
           <w:pPr>
-            <w:pStyle w:val="0CA8D66BA3C67F419D6541454564600B"/>
+            <w:pStyle w:val="5E6005005410E54DB018BF17FE5650BE"/>
           </w:pPr>
           <w:r>
             <w:t>Education</w:t>
@@ -28376,6 +28190,7 @@
     <w:rsid w:val="003F7C4F"/>
     <w:rsid w:val="00447158"/>
     <w:rsid w:val="00457913"/>
+    <w:rsid w:val="004A0819"/>
     <w:rsid w:val="004A306E"/>
     <w:rsid w:val="004A4ADE"/>
     <w:rsid w:val="004B6909"/>
@@ -28389,6 +28204,7 @@
     <w:rsid w:val="007B2367"/>
     <w:rsid w:val="007F0261"/>
     <w:rsid w:val="007F1ABA"/>
+    <w:rsid w:val="007F32AC"/>
     <w:rsid w:val="00841A42"/>
     <w:rsid w:val="00874270"/>
     <w:rsid w:val="0088273D"/>
@@ -28418,6 +28234,7 @@
     <w:rsid w:val="00BE5A28"/>
     <w:rsid w:val="00C47B18"/>
     <w:rsid w:val="00C50651"/>
+    <w:rsid w:val="00CC3063"/>
     <w:rsid w:val="00D05506"/>
     <w:rsid w:val="00D418CF"/>
     <w:rsid w:val="00D53038"/>
@@ -28915,6 +28732,32 @@
       <w14:ligatures w14:val="standardContextual"/>
     </w:rPr>
   </w:style>
+  <w:style w:type="paragraph" w:customStyle="1" w:styleId="7CF79139F3FB6A4686F024B91C26FDA7">
+    <w:name w:val="7CF79139F3FB6A4686F024B91C26FDA7"/>
+    <w:rsid w:val="00CC3063"/>
+    <w:pPr>
+      <w:spacing w:after="0" w:line="240" w:lineRule="auto"/>
+    </w:pPr>
+    <w:rPr>
+      <w:kern w:val="2"/>
+      <w:sz w:val="24"/>
+      <w:szCs w:val="24"/>
+      <w14:ligatures w14:val="standardContextual"/>
+    </w:rPr>
+  </w:style>
+  <w:style w:type="paragraph" w:customStyle="1" w:styleId="5E6005005410E54DB018BF17FE5650BE">
+    <w:name w:val="5E6005005410E54DB018BF17FE5650BE"/>
+    <w:rsid w:val="00CC3063"/>
+    <w:pPr>
+      <w:spacing w:after="0" w:line="240" w:lineRule="auto"/>
+    </w:pPr>
+    <w:rPr>
+      <w:kern w:val="2"/>
+      <w:sz w:val="24"/>
+      <w:szCs w:val="24"/>
+      <w14:ligatures w14:val="standardContextual"/>
+    </w:rPr>
+  </w:style>
 </w:styles>
 </file>
 
@@ -29187,23 +29030,12 @@
 </file>
 
 <file path=customXml/item1.xml><?xml version="1.0" encoding="utf-8"?>
-<p:properties xmlns:p="http://schemas.microsoft.com/office/2006/metadata/properties" xmlns:xsi="http://www.w3.org/2001/XMLSchema-instance" xmlns:pc="http://schemas.microsoft.com/office/infopath/2007/PartnerControls">
-  <documentManagement>
-    <_ip_UnifiedCompliancePolicyUIAction xmlns="http://schemas.microsoft.com/sharepoint/v3" xsi:nil="true"/>
-    <Image xmlns="71af3243-3dd4-4a8d-8c0d-dd76da1f02a5">
-      <Url xsi:nil="true"/>
-      <Description xsi:nil="true"/>
-    </Image>
-    <Status xmlns="71af3243-3dd4-4a8d-8c0d-dd76da1f02a5">Not started</Status>
-    <Background xmlns="71af3243-3dd4-4a8d-8c0d-dd76da1f02a5">false</Background>
-    <_ip_UnifiedCompliancePolicyProperties xmlns="http://schemas.microsoft.com/sharepoint/v3" xsi:nil="true"/>
-    <ImageTagsTaxHTField xmlns="71af3243-3dd4-4a8d-8c0d-dd76da1f02a5">
-      <Terms xmlns="http://schemas.microsoft.com/office/infopath/2007/PartnerControls"/>
-    </ImageTagsTaxHTField>
-    <TaxCatchAll xmlns="230e9df3-be65-4c73-a93b-d1236ebd677e" xsi:nil="true"/>
-    <MediaServiceKeyPoints xmlns="71af3243-3dd4-4a8d-8c0d-dd76da1f02a5" xsi:nil="true"/>
-  </documentManagement>
-</p:properties>
+<?mso-contentType ?>
+<FormTemplates xmlns="http://schemas.microsoft.com/sharepoint/v3/contenttype/forms">
+  <Display>DocumentLibraryForm</Display>
+  <Edit>DocumentLibraryForm</Edit>
+  <New>DocumentLibraryForm</New>
+</FormTemplates>
 </file>
 
 <file path=customXml/item2.xml><?xml version="1.0" encoding="utf-8"?>
@@ -29507,22 +29339,29 @@
 </file>
 
 <file path=customXml/item3.xml><?xml version="1.0" encoding="utf-8"?>
-<?mso-contentType ?>
-<FormTemplates xmlns="http://schemas.microsoft.com/sharepoint/v3/contenttype/forms">
-  <Display>DocumentLibraryForm</Display>
-  <Edit>DocumentLibraryForm</Edit>
-  <New>DocumentLibraryForm</New>
-</FormTemplates>
+<p:properties xmlns:p="http://schemas.microsoft.com/office/2006/metadata/properties" xmlns:xsi="http://www.w3.org/2001/XMLSchema-instance" xmlns:pc="http://schemas.microsoft.com/office/infopath/2007/PartnerControls">
+  <documentManagement>
+    <_ip_UnifiedCompliancePolicyUIAction xmlns="http://schemas.microsoft.com/sharepoint/v3" xsi:nil="true"/>
+    <Image xmlns="71af3243-3dd4-4a8d-8c0d-dd76da1f02a5">
+      <Url xsi:nil="true"/>
+      <Description xsi:nil="true"/>
+    </Image>
+    <Status xmlns="71af3243-3dd4-4a8d-8c0d-dd76da1f02a5">Not started</Status>
+    <Background xmlns="71af3243-3dd4-4a8d-8c0d-dd76da1f02a5">false</Background>
+    <_ip_UnifiedCompliancePolicyProperties xmlns="http://schemas.microsoft.com/sharepoint/v3" xsi:nil="true"/>
+    <ImageTagsTaxHTField xmlns="71af3243-3dd4-4a8d-8c0d-dd76da1f02a5">
+      <Terms xmlns="http://schemas.microsoft.com/office/infopath/2007/PartnerControls"/>
+    </ImageTagsTaxHTField>
+    <TaxCatchAll xmlns="230e9df3-be65-4c73-a93b-d1236ebd677e" xsi:nil="true"/>
+    <MediaServiceKeyPoints xmlns="71af3243-3dd4-4a8d-8c0d-dd76da1f02a5" xsi:nil="true"/>
+  </documentManagement>
+</p:properties>
 </file>
 
 <file path=customXml/itemProps1.xml><?xml version="1.0" encoding="utf-8"?>
-<ds:datastoreItem xmlns:ds="http://schemas.openxmlformats.org/officeDocument/2006/customXml" ds:itemID="{80D0490C-BDB1-4A9A-A49C-25CBFE2C5597}">
+<ds:datastoreItem xmlns:ds="http://schemas.openxmlformats.org/officeDocument/2006/customXml" ds:itemID="{D3D0AF68-AC2E-4F8B-9602-D8083AE7A50C}">
   <ds:schemaRefs>
-    <ds:schemaRef ds:uri="http://schemas.microsoft.com/office/2006/metadata/properties"/>
-    <ds:schemaRef ds:uri="http://schemas.microsoft.com/office/infopath/2007/PartnerControls"/>
-    <ds:schemaRef ds:uri="http://schemas.microsoft.com/sharepoint/v3"/>
-    <ds:schemaRef ds:uri="71af3243-3dd4-4a8d-8c0d-dd76da1f02a5"/>
-    <ds:schemaRef ds:uri="230e9df3-be65-4c73-a93b-d1236ebd677e"/>
+    <ds:schemaRef ds:uri="http://schemas.microsoft.com/sharepoint/v3/contenttype/forms"/>
   </ds:schemaRefs>
 </ds:datastoreItem>
 </file>
@@ -29549,9 +29388,13 @@
 </file>
 
 <file path=customXml/itemProps3.xml><?xml version="1.0" encoding="utf-8"?>
-<ds:datastoreItem xmlns:ds="http://schemas.openxmlformats.org/officeDocument/2006/customXml" ds:itemID="{D3D0AF68-AC2E-4F8B-9602-D8083AE7A50C}">
+<ds:datastoreItem xmlns:ds="http://schemas.openxmlformats.org/officeDocument/2006/customXml" ds:itemID="{80D0490C-BDB1-4A9A-A49C-25CBFE2C5597}">
   <ds:schemaRefs>
-    <ds:schemaRef ds:uri="http://schemas.microsoft.com/sharepoint/v3/contenttype/forms"/>
+    <ds:schemaRef ds:uri="http://schemas.microsoft.com/office/2006/metadata/properties"/>
+    <ds:schemaRef ds:uri="http://schemas.microsoft.com/office/infopath/2007/PartnerControls"/>
+    <ds:schemaRef ds:uri="http://schemas.microsoft.com/sharepoint/v3"/>
+    <ds:schemaRef ds:uri="71af3243-3dd4-4a8d-8c0d-dd76da1f02a5"/>
+    <ds:schemaRef ds:uri="230e9df3-be65-4c73-a93b-d1236ebd677e"/>
   </ds:schemaRefs>
 </ds:datastoreItem>
 </file>

</xml_diff>